<commit_message>
Incluido "local" de jogo nos diagramas de classe e objeto
</commit_message>
<xml_diff>
--- a/docs/TCC-SisAtleta.docx
+++ b/docs/TCC-SisAtleta.docx
@@ -3285,8 +3285,6 @@
           </w:rPr>
           <w:t>Trello</w:t>
         </w:r>
-        <w:bookmarkStart w:id="9" w:name="_GoBack"/>
-        <w:bookmarkEnd w:id="9"/>
         <w:proofErr w:type="spellEnd"/>
         <w:r>
           <w:rPr>
@@ -3362,8 +3360,8 @@
           </w:rPr>
           <w:t>5</w:t>
         </w:r>
-        <w:bookmarkStart w:id="10" w:name="_bookmark16"/>
-        <w:bookmarkEnd w:id="10"/>
+        <w:bookmarkStart w:id="9" w:name="_bookmark16"/>
+        <w:bookmarkEnd w:id="9"/>
         <w:r>
           <w:rPr>
             <w:lang w:val="pt-BR"/>
@@ -3439,8 +3437,8 @@
           </w:rPr>
           <w:t>5</w:t>
         </w:r>
-        <w:bookmarkStart w:id="11" w:name="_bookmark17"/>
-        <w:bookmarkEnd w:id="11"/>
+        <w:bookmarkStart w:id="10" w:name="_bookmark17"/>
+        <w:bookmarkEnd w:id="10"/>
         <w:r>
           <w:rPr>
             <w:lang w:val="pt-BR"/>
@@ -3515,8 +3513,8 @@
           </w:rPr>
           <w:t>5</w:t>
         </w:r>
-        <w:bookmarkStart w:id="12" w:name="_bookmark18"/>
-        <w:bookmarkEnd w:id="12"/>
+        <w:bookmarkStart w:id="11" w:name="_bookmark18"/>
+        <w:bookmarkEnd w:id="11"/>
         <w:r>
           <w:rPr>
             <w:lang w:val="pt-BR"/>
@@ -3597,8 +3595,8 @@
           </w:rPr>
           <w:t>5</w:t>
         </w:r>
-        <w:bookmarkStart w:id="13" w:name="_bookmark19"/>
-        <w:bookmarkEnd w:id="13"/>
+        <w:bookmarkStart w:id="12" w:name="_bookmark19"/>
+        <w:bookmarkEnd w:id="12"/>
         <w:r>
           <w:rPr>
             <w:lang w:val="pt-BR"/>
@@ -3677,8 +3675,8 @@
           </w:rPr>
           <w:t>5</w:t>
         </w:r>
-        <w:bookmarkStart w:id="14" w:name="_bookmark20"/>
-        <w:bookmarkEnd w:id="14"/>
+        <w:bookmarkStart w:id="13" w:name="_bookmark20"/>
+        <w:bookmarkEnd w:id="13"/>
         <w:r>
           <w:rPr>
             <w:lang w:val="pt-BR"/>
@@ -3757,8 +3755,8 @@
           </w:rPr>
           <w:t>5</w:t>
         </w:r>
-        <w:bookmarkStart w:id="15" w:name="_bookmark21"/>
-        <w:bookmarkEnd w:id="15"/>
+        <w:bookmarkStart w:id="14" w:name="_bookmark21"/>
+        <w:bookmarkEnd w:id="14"/>
         <w:r>
           <w:rPr>
             <w:lang w:val="pt-BR"/>
@@ -3837,8 +3835,8 @@
           </w:rPr>
           <w:t>5</w:t>
         </w:r>
-        <w:bookmarkStart w:id="16" w:name="_bookmark22"/>
-        <w:bookmarkEnd w:id="16"/>
+        <w:bookmarkStart w:id="15" w:name="_bookmark22"/>
+        <w:bookmarkEnd w:id="15"/>
         <w:r>
           <w:rPr>
             <w:lang w:val="pt-BR"/>
@@ -3917,8 +3915,8 @@
           </w:rPr>
           <w:t>5</w:t>
         </w:r>
-        <w:bookmarkStart w:id="17" w:name="_bookmark23"/>
-        <w:bookmarkEnd w:id="17"/>
+        <w:bookmarkStart w:id="16" w:name="_bookmark23"/>
+        <w:bookmarkEnd w:id="16"/>
         <w:r>
           <w:rPr>
             <w:lang w:val="pt-BR"/>
@@ -3984,8 +3982,8 @@
           </w:rPr>
           <w:t>5</w:t>
         </w:r>
-        <w:bookmarkStart w:id="18" w:name="_bookmark24"/>
-        <w:bookmarkEnd w:id="18"/>
+        <w:bookmarkStart w:id="17" w:name="_bookmark24"/>
+        <w:bookmarkEnd w:id="17"/>
         <w:r>
           <w:rPr>
             <w:lang w:val="pt-BR"/>
@@ -4053,8 +4051,8 @@
           </w:rPr>
           <w:t>5</w:t>
         </w:r>
-        <w:bookmarkStart w:id="19" w:name="_bookmark25"/>
-        <w:bookmarkEnd w:id="19"/>
+        <w:bookmarkStart w:id="18" w:name="_bookmark25"/>
+        <w:bookmarkEnd w:id="18"/>
         <w:r>
           <w:rPr>
             <w:lang w:val="pt-BR"/>
@@ -4122,8 +4120,8 @@
           </w:rPr>
           <w:t>5</w:t>
         </w:r>
-        <w:bookmarkStart w:id="20" w:name="_bookmark26"/>
-        <w:bookmarkEnd w:id="20"/>
+        <w:bookmarkStart w:id="19" w:name="_bookmark26"/>
+        <w:bookmarkEnd w:id="19"/>
         <w:r>
           <w:rPr>
             <w:lang w:val="pt-BR"/>
@@ -4196,8 +4194,8 @@
           </w:rPr>
           <w:t>6</w:t>
         </w:r>
-        <w:bookmarkStart w:id="21" w:name="_bookmark27"/>
-        <w:bookmarkEnd w:id="21"/>
+        <w:bookmarkStart w:id="20" w:name="_bookmark27"/>
+        <w:bookmarkEnd w:id="20"/>
         <w:r>
           <w:rPr>
             <w:lang w:val="pt-BR"/>
@@ -4263,8 +4261,8 @@
           </w:rPr>
           <w:t>6</w:t>
         </w:r>
-        <w:bookmarkStart w:id="22" w:name="_bookmark28"/>
-        <w:bookmarkEnd w:id="22"/>
+        <w:bookmarkStart w:id="21" w:name="_bookmark28"/>
+        <w:bookmarkEnd w:id="21"/>
         <w:r>
           <w:rPr>
             <w:lang w:val="pt-BR"/>
@@ -4330,8 +4328,8 @@
           </w:rPr>
           <w:t>6</w:t>
         </w:r>
-        <w:bookmarkStart w:id="23" w:name="_bookmark29"/>
-        <w:bookmarkEnd w:id="23"/>
+        <w:bookmarkStart w:id="22" w:name="_bookmark29"/>
+        <w:bookmarkEnd w:id="22"/>
         <w:r>
           <w:rPr>
             <w:lang w:val="pt-BR"/>
@@ -4397,8 +4395,8 @@
           </w:rPr>
           <w:t>6</w:t>
         </w:r>
-        <w:bookmarkStart w:id="24" w:name="_bookmark30"/>
-        <w:bookmarkEnd w:id="24"/>
+        <w:bookmarkStart w:id="23" w:name="_bookmark30"/>
+        <w:bookmarkEnd w:id="23"/>
         <w:r>
           <w:rPr>
             <w:lang w:val="pt-BR"/>
@@ -4464,8 +4462,8 @@
           </w:rPr>
           <w:t>6</w:t>
         </w:r>
-        <w:bookmarkStart w:id="25" w:name="_bookmark31"/>
-        <w:bookmarkEnd w:id="25"/>
+        <w:bookmarkStart w:id="24" w:name="_bookmark31"/>
+        <w:bookmarkEnd w:id="24"/>
         <w:r>
           <w:rPr>
             <w:lang w:val="pt-BR"/>
@@ -4533,8 +4531,8 @@
           </w:rPr>
           <w:t>6</w:t>
         </w:r>
-        <w:bookmarkStart w:id="26" w:name="_bookmark32"/>
-        <w:bookmarkEnd w:id="26"/>
+        <w:bookmarkStart w:id="25" w:name="_bookmark32"/>
+        <w:bookmarkEnd w:id="25"/>
         <w:r>
           <w:rPr>
             <w:lang w:val="pt-BR"/>
@@ -4608,8 +4606,8 @@
           </w:rPr>
           <w:t>6</w:t>
         </w:r>
-        <w:bookmarkStart w:id="27" w:name="_bookmark33"/>
-        <w:bookmarkEnd w:id="27"/>
+        <w:bookmarkStart w:id="26" w:name="_bookmark33"/>
+        <w:bookmarkEnd w:id="26"/>
         <w:r>
           <w:rPr>
             <w:lang w:val="pt-BR"/>
@@ -4675,8 +4673,8 @@
           </w:rPr>
           <w:t>6</w:t>
         </w:r>
-        <w:bookmarkStart w:id="28" w:name="_bookmark34"/>
-        <w:bookmarkEnd w:id="28"/>
+        <w:bookmarkStart w:id="27" w:name="_bookmark34"/>
+        <w:bookmarkEnd w:id="27"/>
         <w:r>
           <w:rPr>
             <w:lang w:val="pt-BR"/>
@@ -4744,8 +4742,8 @@
           </w:rPr>
           <w:t>6</w:t>
         </w:r>
-        <w:bookmarkStart w:id="29" w:name="_bookmark35"/>
-        <w:bookmarkEnd w:id="29"/>
+        <w:bookmarkStart w:id="28" w:name="_bookmark35"/>
+        <w:bookmarkEnd w:id="28"/>
         <w:r>
           <w:rPr>
             <w:lang w:val="pt-BR"/>
@@ -4811,8 +4809,8 @@
           </w:rPr>
           <w:t>6</w:t>
         </w:r>
-        <w:bookmarkStart w:id="30" w:name="_bookmark36"/>
-        <w:bookmarkEnd w:id="30"/>
+        <w:bookmarkStart w:id="29" w:name="_bookmark36"/>
+        <w:bookmarkEnd w:id="29"/>
         <w:r>
           <w:rPr>
             <w:lang w:val="pt-BR"/>
@@ -4878,8 +4876,8 @@
           </w:rPr>
           <w:t>6</w:t>
         </w:r>
-        <w:bookmarkStart w:id="31" w:name="_bookmark37"/>
-        <w:bookmarkEnd w:id="31"/>
+        <w:bookmarkStart w:id="30" w:name="_bookmark37"/>
+        <w:bookmarkEnd w:id="30"/>
         <w:r>
           <w:rPr>
             <w:lang w:val="pt-BR"/>
@@ -4945,8 +4943,8 @@
           </w:rPr>
           <w:t>6</w:t>
         </w:r>
-        <w:bookmarkStart w:id="32" w:name="_bookmark38"/>
-        <w:bookmarkEnd w:id="32"/>
+        <w:bookmarkStart w:id="31" w:name="_bookmark38"/>
+        <w:bookmarkEnd w:id="31"/>
         <w:r>
           <w:rPr>
             <w:lang w:val="pt-BR"/>
@@ -5014,8 +5012,8 @@
           </w:rPr>
           <w:t>6</w:t>
         </w:r>
-        <w:bookmarkStart w:id="33" w:name="_bookmark39"/>
-        <w:bookmarkEnd w:id="33"/>
+        <w:bookmarkStart w:id="32" w:name="_bookmark39"/>
+        <w:bookmarkEnd w:id="32"/>
         <w:r>
           <w:rPr>
             <w:lang w:val="pt-BR"/>
@@ -5081,8 +5079,8 @@
           </w:rPr>
           <w:t>6</w:t>
         </w:r>
-        <w:bookmarkStart w:id="34" w:name="_bookmark40"/>
-        <w:bookmarkEnd w:id="34"/>
+        <w:bookmarkStart w:id="33" w:name="_bookmark40"/>
+        <w:bookmarkEnd w:id="33"/>
         <w:r>
           <w:rPr>
             <w:lang w:val="pt-BR"/>
@@ -5148,8 +5146,8 @@
           </w:rPr>
           <w:t>6</w:t>
         </w:r>
-        <w:bookmarkStart w:id="35" w:name="_bookmark41"/>
-        <w:bookmarkEnd w:id="35"/>
+        <w:bookmarkStart w:id="34" w:name="_bookmark41"/>
+        <w:bookmarkEnd w:id="34"/>
         <w:r>
           <w:rPr>
             <w:lang w:val="pt-BR"/>
@@ -5228,8 +5226,8 @@
           </w:rPr>
           <w:t>6</w:t>
         </w:r>
-        <w:bookmarkStart w:id="36" w:name="_bookmark42"/>
-        <w:bookmarkEnd w:id="36"/>
+        <w:bookmarkStart w:id="35" w:name="_bookmark42"/>
+        <w:bookmarkEnd w:id="35"/>
         <w:r>
           <w:rPr>
             <w:lang w:val="pt-BR"/>
@@ -5295,8 +5293,8 @@
           </w:rPr>
           <w:t>6</w:t>
         </w:r>
-        <w:bookmarkStart w:id="37" w:name="_bookmark43"/>
-        <w:bookmarkEnd w:id="37"/>
+        <w:bookmarkStart w:id="36" w:name="_bookmark43"/>
+        <w:bookmarkEnd w:id="36"/>
         <w:r>
           <w:rPr>
             <w:lang w:val="pt-BR"/>
@@ -8928,10 +8926,10 @@
         <w:ind w:hanging="265"/>
         <w:jc w:val="left"/>
       </w:pPr>
-      <w:bookmarkStart w:id="38" w:name="1._INTRODUÇÃO"/>
-      <w:bookmarkStart w:id="39" w:name="_bookmark44"/>
+      <w:bookmarkStart w:id="37" w:name="1._INTRODUÇÃO"/>
+      <w:bookmarkStart w:id="38" w:name="_bookmark44"/>
+      <w:bookmarkEnd w:id="37"/>
       <w:bookmarkEnd w:id="38"/>
-      <w:bookmarkEnd w:id="39"/>
       <w:r>
         <w:t>INTRODUÇÃO</w:t>
       </w:r>
@@ -9251,10 +9249,10 @@
         <w:ind w:left="729" w:hanging="265"/>
         <w:jc w:val="left"/>
       </w:pPr>
-      <w:bookmarkStart w:id="40" w:name="2._TRABALHOS_RELACIONADOS"/>
-      <w:bookmarkStart w:id="41" w:name="_bookmark45"/>
+      <w:bookmarkStart w:id="39" w:name="2._TRABALHOS_RELACIONADOS"/>
+      <w:bookmarkStart w:id="40" w:name="_bookmark45"/>
+      <w:bookmarkEnd w:id="39"/>
       <w:bookmarkEnd w:id="40"/>
-      <w:bookmarkEnd w:id="41"/>
       <w:r>
         <w:t>TRABALHOS</w:t>
       </w:r>
@@ -10289,10 +10287,10 @@
         <w:ind w:hanging="265"/>
         <w:jc w:val="left"/>
       </w:pPr>
-      <w:bookmarkStart w:id="42" w:name="3._CONCEPÇÃO"/>
-      <w:bookmarkStart w:id="43" w:name="_bookmark46"/>
+      <w:bookmarkStart w:id="41" w:name="3._CONCEPÇÃO"/>
+      <w:bookmarkStart w:id="42" w:name="_bookmark46"/>
+      <w:bookmarkEnd w:id="41"/>
       <w:bookmarkEnd w:id="42"/>
-      <w:bookmarkEnd w:id="43"/>
       <w:r>
         <w:t>CONCEPÇÃO</w:t>
       </w:r>
@@ -10329,10 +10327,10 @@
           <w:sz w:val="24"/>
         </w:rPr>
       </w:pPr>
-      <w:bookmarkStart w:id="44" w:name="3.1_Visão"/>
-      <w:bookmarkStart w:id="45" w:name="_bookmark47"/>
+      <w:bookmarkStart w:id="43" w:name="3.1_Visão"/>
+      <w:bookmarkStart w:id="44" w:name="_bookmark47"/>
+      <w:bookmarkEnd w:id="43"/>
       <w:bookmarkEnd w:id="44"/>
-      <w:bookmarkEnd w:id="45"/>
       <w:proofErr w:type="spellStart"/>
       <w:r>
         <w:rPr>
@@ -10371,10 +10369,10 @@
           <w:sz w:val="24"/>
         </w:rPr>
       </w:pPr>
-      <w:bookmarkStart w:id="46" w:name="3.1.1_Introdução"/>
-      <w:bookmarkStart w:id="47" w:name="_bookmark48"/>
+      <w:bookmarkStart w:id="45" w:name="3.1.1_Introdução"/>
+      <w:bookmarkStart w:id="46" w:name="_bookmark48"/>
+      <w:bookmarkEnd w:id="45"/>
       <w:bookmarkEnd w:id="46"/>
-      <w:bookmarkEnd w:id="47"/>
       <w:proofErr w:type="spellStart"/>
       <w:r>
         <w:rPr>
@@ -10517,10 +10515,10 @@
           <w:lang w:val="pt-BR"/>
         </w:rPr>
       </w:pPr>
-      <w:bookmarkStart w:id="48" w:name="3.1.1.1_Propósito"/>
-      <w:bookmarkStart w:id="49" w:name="_bookmark49"/>
+      <w:bookmarkStart w:id="47" w:name="3.1.1.1_Propósito"/>
+      <w:bookmarkStart w:id="48" w:name="_bookmark49"/>
+      <w:bookmarkEnd w:id="47"/>
       <w:bookmarkEnd w:id="48"/>
-      <w:bookmarkEnd w:id="49"/>
       <w:r>
         <w:rPr>
           <w:sz w:val="24"/>
@@ -10653,10 +10651,10 @@
           <w:sz w:val="24"/>
         </w:rPr>
       </w:pPr>
-      <w:bookmarkStart w:id="50" w:name="3.1.1.2_Escopo"/>
-      <w:bookmarkStart w:id="51" w:name="_bookmark50"/>
+      <w:bookmarkStart w:id="49" w:name="3.1.1.2_Escopo"/>
+      <w:bookmarkStart w:id="50" w:name="_bookmark50"/>
+      <w:bookmarkEnd w:id="49"/>
       <w:bookmarkEnd w:id="50"/>
-      <w:bookmarkEnd w:id="51"/>
       <w:proofErr w:type="spellStart"/>
       <w:r>
         <w:rPr>
@@ -10908,10 +10906,10 @@
           <w:sz w:val="24"/>
         </w:rPr>
       </w:pPr>
-      <w:bookmarkStart w:id="52" w:name="3.1.2_Posicionamento"/>
-      <w:bookmarkStart w:id="53" w:name="_bookmark51"/>
+      <w:bookmarkStart w:id="51" w:name="3.1.2_Posicionamento"/>
+      <w:bookmarkStart w:id="52" w:name="_bookmark51"/>
+      <w:bookmarkEnd w:id="51"/>
       <w:bookmarkEnd w:id="52"/>
-      <w:bookmarkEnd w:id="53"/>
       <w:proofErr w:type="spellStart"/>
       <w:r>
         <w:rPr>
@@ -10984,10 +10982,10 @@
           <w:sz w:val="24"/>
         </w:rPr>
       </w:pPr>
-      <w:bookmarkStart w:id="54" w:name="3.1.2.1_Descrição_do_problema"/>
-      <w:bookmarkStart w:id="55" w:name="_bookmark52"/>
+      <w:bookmarkStart w:id="53" w:name="3.1.2.1_Descrição_do_problema"/>
+      <w:bookmarkStart w:id="54" w:name="_bookmark52"/>
+      <w:bookmarkEnd w:id="53"/>
       <w:bookmarkEnd w:id="54"/>
-      <w:bookmarkEnd w:id="55"/>
       <w:proofErr w:type="spellStart"/>
       <w:r>
         <w:rPr>
@@ -11265,10 +11263,10 @@
           <w:sz w:val="24"/>
         </w:rPr>
       </w:pPr>
-      <w:bookmarkStart w:id="56" w:name="3.1.2.2_Sentença_de_posição_do_produto"/>
-      <w:bookmarkStart w:id="57" w:name="_bookmark53"/>
+      <w:bookmarkStart w:id="55" w:name="3.1.2.2_Sentença_de_posição_do_produto"/>
+      <w:bookmarkStart w:id="56" w:name="_bookmark53"/>
+      <w:bookmarkEnd w:id="55"/>
       <w:bookmarkEnd w:id="56"/>
-      <w:bookmarkEnd w:id="57"/>
       <w:proofErr w:type="spellStart"/>
       <w:r>
         <w:rPr>
@@ -11957,10 +11955,10 @@
           <w:sz w:val="24"/>
         </w:rPr>
       </w:pPr>
-      <w:bookmarkStart w:id="58" w:name="3.1.3_Descrição_dos_usuários"/>
-      <w:bookmarkStart w:id="59" w:name="_bookmark54"/>
+      <w:bookmarkStart w:id="57" w:name="3.1.3_Descrição_dos_usuários"/>
+      <w:bookmarkStart w:id="58" w:name="_bookmark54"/>
+      <w:bookmarkEnd w:id="57"/>
       <w:bookmarkEnd w:id="58"/>
-      <w:bookmarkEnd w:id="59"/>
       <w:proofErr w:type="spellStart"/>
       <w:r>
         <w:rPr>
@@ -12020,10 +12018,10 @@
           <w:sz w:val="24"/>
         </w:rPr>
       </w:pPr>
-      <w:bookmarkStart w:id="60" w:name="3.1.3.1_Usuários"/>
-      <w:bookmarkStart w:id="61" w:name="_bookmark55"/>
+      <w:bookmarkStart w:id="59" w:name="3.1.3.1_Usuários"/>
+      <w:bookmarkStart w:id="60" w:name="_bookmark55"/>
+      <w:bookmarkEnd w:id="59"/>
       <w:bookmarkEnd w:id="60"/>
-      <w:bookmarkEnd w:id="61"/>
       <w:proofErr w:type="spellStart"/>
       <w:r>
         <w:rPr>
@@ -12218,10 +12216,10 @@
           <w:sz w:val="24"/>
         </w:rPr>
       </w:pPr>
-      <w:bookmarkStart w:id="62" w:name="3.1.3.2_Ambientes_dos_usuários"/>
-      <w:bookmarkStart w:id="63" w:name="_bookmark56"/>
+      <w:bookmarkStart w:id="61" w:name="3.1.3.2_Ambientes_dos_usuários"/>
+      <w:bookmarkStart w:id="62" w:name="_bookmark56"/>
+      <w:bookmarkEnd w:id="61"/>
       <w:bookmarkEnd w:id="62"/>
-      <w:bookmarkEnd w:id="63"/>
       <w:proofErr w:type="spellStart"/>
       <w:r>
         <w:rPr>
@@ -12322,10 +12320,10 @@
           <w:sz w:val="24"/>
         </w:rPr>
       </w:pPr>
-      <w:bookmarkStart w:id="64" w:name="3.1.3.3_Necessidades_dos_usuários"/>
-      <w:bookmarkStart w:id="65" w:name="_bookmark57"/>
+      <w:bookmarkStart w:id="63" w:name="3.1.3.3_Necessidades_dos_usuários"/>
+      <w:bookmarkStart w:id="64" w:name="_bookmark57"/>
+      <w:bookmarkEnd w:id="63"/>
       <w:bookmarkEnd w:id="64"/>
-      <w:bookmarkEnd w:id="65"/>
       <w:r>
         <w:rPr>
           <w:sz w:val="24"/>
@@ -13629,10 +13627,10 @@
           <w:sz w:val="24"/>
         </w:rPr>
       </w:pPr>
-      <w:bookmarkStart w:id="66" w:name="3.1.3.4_Alternativas_e_Concorrência"/>
-      <w:bookmarkStart w:id="67" w:name="_bookmark58"/>
+      <w:bookmarkStart w:id="65" w:name="3.1.3.4_Alternativas_e_Concorrência"/>
+      <w:bookmarkStart w:id="66" w:name="_bookmark58"/>
+      <w:bookmarkEnd w:id="65"/>
       <w:bookmarkEnd w:id="66"/>
-      <w:bookmarkEnd w:id="67"/>
       <w:proofErr w:type="spellStart"/>
       <w:r>
         <w:rPr>
@@ -13744,10 +13742,10 @@
           <w:lang w:val="pt-BR"/>
         </w:rPr>
       </w:pPr>
-      <w:bookmarkStart w:id="68" w:name="3.1.3.5_Restrições"/>
-      <w:bookmarkStart w:id="69" w:name="_bookmark59"/>
+      <w:bookmarkStart w:id="67" w:name="3.1.3.5_Restrições"/>
+      <w:bookmarkStart w:id="68" w:name="_bookmark59"/>
+      <w:bookmarkEnd w:id="67"/>
       <w:bookmarkEnd w:id="68"/>
-      <w:bookmarkEnd w:id="69"/>
     </w:p>
     <w:p>
       <w:pPr>
@@ -13818,10 +13816,10 @@
           <w:sz w:val="24"/>
         </w:rPr>
       </w:pPr>
-      <w:bookmarkStart w:id="70" w:name="4.1.1_Requisitos_funcionais:"/>
-      <w:bookmarkStart w:id="71" w:name="_bookmark69"/>
+      <w:bookmarkStart w:id="69" w:name="4.1.1_Requisitos_funcionais:"/>
+      <w:bookmarkStart w:id="70" w:name="_bookmark69"/>
+      <w:bookmarkEnd w:id="69"/>
       <w:bookmarkEnd w:id="70"/>
-      <w:bookmarkEnd w:id="71"/>
       <w:proofErr w:type="spellStart"/>
       <w:r>
         <w:rPr>
@@ -14281,10 +14279,10 @@
           <w:sz w:val="24"/>
         </w:rPr>
       </w:pPr>
-      <w:bookmarkStart w:id="72" w:name="4.1.2_Requisitos_não_funcionais:"/>
-      <w:bookmarkStart w:id="73" w:name="_bookmark70"/>
+      <w:bookmarkStart w:id="71" w:name="4.1.2_Requisitos_não_funcionais:"/>
+      <w:bookmarkStart w:id="72" w:name="_bookmark70"/>
+      <w:bookmarkEnd w:id="71"/>
       <w:bookmarkEnd w:id="72"/>
-      <w:bookmarkEnd w:id="73"/>
       <w:proofErr w:type="spellStart"/>
       <w:r>
         <w:rPr>
@@ -14459,10 +14457,10 @@
           <w:lang w:val="pt-BR"/>
         </w:rPr>
       </w:pPr>
-      <w:bookmarkStart w:id="74" w:name="3.2_Arquitetura_proposta"/>
-      <w:bookmarkStart w:id="75" w:name="_bookmark60"/>
+      <w:bookmarkStart w:id="73" w:name="3.2_Arquitetura_proposta"/>
+      <w:bookmarkStart w:id="74" w:name="_bookmark60"/>
+      <w:bookmarkEnd w:id="73"/>
       <w:bookmarkEnd w:id="74"/>
-      <w:bookmarkEnd w:id="75"/>
       <w:proofErr w:type="gramEnd"/>
     </w:p>
     <w:p>
@@ -14489,10 +14487,10 @@
         <w:ind w:hanging="265"/>
         <w:jc w:val="left"/>
       </w:pPr>
-      <w:bookmarkStart w:id="76" w:name="4._ELABORAÇÃO"/>
-      <w:bookmarkStart w:id="77" w:name="_bookmark67"/>
+      <w:bookmarkStart w:id="75" w:name="4._ELABORAÇÃO"/>
+      <w:bookmarkStart w:id="76" w:name="_bookmark67"/>
+      <w:bookmarkEnd w:id="75"/>
       <w:bookmarkEnd w:id="76"/>
-      <w:bookmarkEnd w:id="77"/>
       <w:r>
         <w:t>ELABORAÇÃO</w:t>
       </w:r>
@@ -14572,10 +14570,10 @@
           <w:sz w:val="24"/>
         </w:rPr>
       </w:pPr>
-      <w:bookmarkStart w:id="78" w:name="3.2.1_Primeira_alternativa"/>
-      <w:bookmarkStart w:id="79" w:name="_bookmark61"/>
+      <w:bookmarkStart w:id="77" w:name="3.2.1_Primeira_alternativa"/>
+      <w:bookmarkStart w:id="78" w:name="_bookmark61"/>
+      <w:bookmarkEnd w:id="77"/>
       <w:bookmarkEnd w:id="78"/>
-      <w:bookmarkEnd w:id="79"/>
       <w:proofErr w:type="spellStart"/>
       <w:r>
         <w:rPr>
@@ -14715,10 +14713,10 @@
           <w:sz w:val="24"/>
         </w:rPr>
       </w:pPr>
-      <w:bookmarkStart w:id="80" w:name="3.2.2_Segunda_alternativa"/>
-      <w:bookmarkStart w:id="81" w:name="_bookmark62"/>
+      <w:bookmarkStart w:id="79" w:name="3.2.2_Segunda_alternativa"/>
+      <w:bookmarkStart w:id="80" w:name="_bookmark62"/>
+      <w:bookmarkEnd w:id="79"/>
       <w:bookmarkEnd w:id="80"/>
-      <w:bookmarkEnd w:id="81"/>
       <w:proofErr w:type="spellStart"/>
       <w:r>
         <w:rPr>
@@ -14976,10 +14974,10 @@
           <w:sz w:val="24"/>
         </w:rPr>
       </w:pPr>
-      <w:bookmarkStart w:id="82" w:name="3.2.3_Arquitetura_escolhida"/>
-      <w:bookmarkStart w:id="83" w:name="_bookmark63"/>
+      <w:bookmarkStart w:id="81" w:name="3.2.3_Arquitetura_escolhida"/>
+      <w:bookmarkStart w:id="82" w:name="_bookmark63"/>
+      <w:bookmarkEnd w:id="81"/>
       <w:bookmarkEnd w:id="82"/>
-      <w:bookmarkEnd w:id="83"/>
       <w:proofErr w:type="spellStart"/>
       <w:r>
         <w:rPr>
@@ -15257,10 +15255,10 @@
           <w:sz w:val="24"/>
         </w:rPr>
       </w:pPr>
-      <w:bookmarkStart w:id="84" w:name="3.2.3.1_Autenticação"/>
-      <w:bookmarkStart w:id="85" w:name="_bookmark64"/>
+      <w:bookmarkStart w:id="83" w:name="3.2.3.1_Autenticação"/>
+      <w:bookmarkStart w:id="84" w:name="_bookmark64"/>
+      <w:bookmarkEnd w:id="83"/>
       <w:bookmarkEnd w:id="84"/>
-      <w:bookmarkEnd w:id="85"/>
       <w:proofErr w:type="spellStart"/>
       <w:r>
         <w:rPr>
@@ -15470,10 +15468,10 @@
           <w:sz w:val="24"/>
         </w:rPr>
       </w:pPr>
-      <w:bookmarkStart w:id="86" w:name="3.2.3.2_Banco_de_Dados"/>
-      <w:bookmarkStart w:id="87" w:name="_bookmark65"/>
+      <w:bookmarkStart w:id="85" w:name="3.2.3.2_Banco_de_Dados"/>
+      <w:bookmarkStart w:id="86" w:name="_bookmark65"/>
+      <w:bookmarkEnd w:id="85"/>
       <w:bookmarkEnd w:id="86"/>
-      <w:bookmarkEnd w:id="87"/>
       <w:proofErr w:type="spellStart"/>
       <w:r>
         <w:rPr>
@@ -15745,10 +15743,10 @@
           <w:sz w:val="24"/>
         </w:rPr>
       </w:pPr>
-      <w:bookmarkStart w:id="88" w:name="3.2.3.3_Padrão_de_arquitetura"/>
-      <w:bookmarkStart w:id="89" w:name="_bookmark66"/>
+      <w:bookmarkStart w:id="87" w:name="3.2.3.3_Padrão_de_arquitetura"/>
+      <w:bookmarkStart w:id="88" w:name="_bookmark66"/>
+      <w:bookmarkEnd w:id="87"/>
       <w:bookmarkEnd w:id="88"/>
-      <w:bookmarkEnd w:id="89"/>
       <w:proofErr w:type="spellStart"/>
       <w:r>
         <w:rPr>
@@ -15938,7 +15936,7 @@
             <v:path o:extrusionok="f" gradientshapeok="t" o:connecttype="rect"/>
             <o:lock v:ext="edit" aspectratio="t"/>
           </v:shapetype>
-          <v:shape id="_x0000_i1025" type="#_x0000_t75" style="width:375pt;height:115.5pt">
+          <v:shape id="_x0000_i1025" type="#_x0000_t75" style="width:375.05pt;height:115.2pt">
             <v:imagedata r:id="rId17" o:title="MVVMOverview"/>
           </v:shape>
         </w:pict>
@@ -16807,10 +16805,10 @@
           <w:lang w:val="pt-BR"/>
         </w:rPr>
       </w:pPr>
-      <w:bookmarkStart w:id="90" w:name="4.1_Requisitos"/>
-      <w:bookmarkStart w:id="91" w:name="_bookmark68"/>
+      <w:bookmarkStart w:id="89" w:name="4.1_Requisitos"/>
+      <w:bookmarkStart w:id="90" w:name="_bookmark68"/>
+      <w:bookmarkEnd w:id="89"/>
       <w:bookmarkEnd w:id="90"/>
-      <w:bookmarkEnd w:id="91"/>
     </w:p>
     <w:p>
       <w:pPr>
@@ -16847,10 +16845,10 @@
           <w:sz w:val="24"/>
         </w:rPr>
       </w:pPr>
-      <w:bookmarkStart w:id="92" w:name="4.2_Caso_de_Uso"/>
-      <w:bookmarkStart w:id="93" w:name="_bookmark71"/>
+      <w:bookmarkStart w:id="91" w:name="4.2_Caso_de_Uso"/>
+      <w:bookmarkStart w:id="92" w:name="_bookmark71"/>
+      <w:bookmarkEnd w:id="91"/>
       <w:bookmarkEnd w:id="92"/>
-      <w:bookmarkEnd w:id="93"/>
       <w:proofErr w:type="spellStart"/>
       <w:r>
         <w:rPr>
@@ -16910,10 +16908,10 @@
           <w:sz w:val="24"/>
         </w:rPr>
       </w:pPr>
-      <w:bookmarkStart w:id="94" w:name="4.2.1_Diagrama_de_Caso_de_Uso"/>
-      <w:bookmarkStart w:id="95" w:name="_bookmark72"/>
+      <w:bookmarkStart w:id="93" w:name="4.2.1_Diagrama_de_Caso_de_Uso"/>
+      <w:bookmarkStart w:id="94" w:name="_bookmark72"/>
+      <w:bookmarkEnd w:id="93"/>
       <w:bookmarkEnd w:id="94"/>
-      <w:bookmarkEnd w:id="95"/>
       <w:proofErr w:type="spellStart"/>
       <w:r>
         <w:rPr>
@@ -16988,7 +16986,7 @@
           <w:lang w:val="pt-BR" w:eastAsia="pt-BR"/>
         </w:rPr>
         <w:pict>
-          <v:shape id="_x0000_i1026" type="#_x0000_t75" style="width:456.75pt;height:351.75pt">
+          <v:shape id="_x0000_i1026" type="#_x0000_t75" style="width:457.05pt;height:351.85pt">
             <v:imagedata r:id="rId18" o:title="CasodeUso_Sis-Atleta"/>
           </v:shape>
         </w:pict>
@@ -17082,10 +17080,10 @@
           <w:sz w:val="24"/>
         </w:rPr>
       </w:pPr>
-      <w:bookmarkStart w:id="96" w:name="4.2.2_Descrição_de_Caso_de_Uso"/>
-      <w:bookmarkStart w:id="97" w:name="_bookmark73"/>
+      <w:bookmarkStart w:id="95" w:name="4.2.2_Descrição_de_Caso_de_Uso"/>
+      <w:bookmarkStart w:id="96" w:name="_bookmark73"/>
+      <w:bookmarkEnd w:id="95"/>
       <w:bookmarkEnd w:id="96"/>
-      <w:bookmarkEnd w:id="97"/>
       <w:proofErr w:type="spellStart"/>
       <w:r>
         <w:rPr>
@@ -17159,10 +17157,10 @@
           <w:sz w:val="24"/>
         </w:rPr>
       </w:pPr>
-      <w:bookmarkStart w:id="98" w:name="4.2.2.1_Cadastrar_Usuário"/>
-      <w:bookmarkStart w:id="99" w:name="_bookmark74"/>
+      <w:bookmarkStart w:id="97" w:name="4.2.2.1_Cadastrar_Usuário"/>
+      <w:bookmarkStart w:id="98" w:name="_bookmark74"/>
+      <w:bookmarkEnd w:id="97"/>
       <w:bookmarkEnd w:id="98"/>
-      <w:bookmarkEnd w:id="99"/>
       <w:proofErr w:type="spellStart"/>
       <w:r>
         <w:rPr>
@@ -18630,10 +18628,10 @@
           <w:sz w:val="24"/>
         </w:rPr>
       </w:pPr>
-      <w:bookmarkStart w:id="100" w:name="4.2.2.2_Realizar_Login_Convencional"/>
-      <w:bookmarkStart w:id="101" w:name="_bookmark75"/>
+      <w:bookmarkStart w:id="99" w:name="4.2.2.2_Realizar_Login_Convencional"/>
+      <w:bookmarkStart w:id="100" w:name="_bookmark75"/>
+      <w:bookmarkEnd w:id="99"/>
       <w:bookmarkEnd w:id="100"/>
-      <w:bookmarkEnd w:id="101"/>
       <w:proofErr w:type="spellStart"/>
       <w:r>
         <w:rPr>
@@ -19854,10 +19852,10 @@
           <w:lang w:val="pt-BR"/>
         </w:rPr>
       </w:pPr>
-      <w:bookmarkStart w:id="102" w:name="4.2.2.3_Realizar_Login_Via_Plataforma_Go"/>
-      <w:bookmarkStart w:id="103" w:name="_bookmark76"/>
+      <w:bookmarkStart w:id="101" w:name="4.2.2.3_Realizar_Login_Via_Plataforma_Go"/>
+      <w:bookmarkStart w:id="102" w:name="_bookmark76"/>
+      <w:bookmarkEnd w:id="101"/>
       <w:bookmarkEnd w:id="102"/>
-      <w:bookmarkEnd w:id="103"/>
     </w:p>
     <w:p>
       <w:pPr>
@@ -19875,10 +19873,10 @@
           <w:sz w:val="24"/>
         </w:rPr>
       </w:pPr>
-      <w:bookmarkStart w:id="104" w:name="4.2.2.4_Realizar_Reset_de_Senha"/>
-      <w:bookmarkStart w:id="105" w:name="_bookmark77"/>
+      <w:bookmarkStart w:id="103" w:name="4.2.2.4_Realizar_Reset_de_Senha"/>
+      <w:bookmarkStart w:id="104" w:name="_bookmark77"/>
+      <w:bookmarkEnd w:id="103"/>
       <w:bookmarkEnd w:id="104"/>
-      <w:bookmarkEnd w:id="105"/>
       <w:proofErr w:type="spellStart"/>
       <w:r>
         <w:rPr>
@@ -21146,10 +21144,10 @@
           <w:lang w:val="pt-BR"/>
         </w:rPr>
       </w:pPr>
-      <w:bookmarkStart w:id="106" w:name="4.2.2.5_Gerenciar_Usuário"/>
-      <w:bookmarkStart w:id="107" w:name="_bookmark78"/>
+      <w:bookmarkStart w:id="105" w:name="4.2.2.5_Gerenciar_Usuário"/>
+      <w:bookmarkStart w:id="106" w:name="_bookmark78"/>
+      <w:bookmarkEnd w:id="105"/>
       <w:bookmarkEnd w:id="106"/>
-      <w:bookmarkEnd w:id="107"/>
       <w:proofErr w:type="spellStart"/>
       <w:r>
         <w:rPr>
@@ -24592,10 +24590,10 @@
           <w:lang w:val="pt-BR"/>
         </w:rPr>
       </w:pPr>
-      <w:bookmarkStart w:id="108" w:name="4.2.2.6_Consultar_Diagnósticos"/>
-      <w:bookmarkStart w:id="109" w:name="_bookmark79"/>
+      <w:bookmarkStart w:id="107" w:name="4.2.2.6_Consultar_Diagnósticos"/>
+      <w:bookmarkStart w:id="108" w:name="_bookmark79"/>
+      <w:bookmarkEnd w:id="107"/>
       <w:bookmarkEnd w:id="108"/>
-      <w:bookmarkEnd w:id="109"/>
       <w:r>
         <w:rPr>
           <w:sz w:val="24"/>
@@ -28644,10 +28642,10 @@
           <w:lang w:val="pt-BR"/>
         </w:rPr>
       </w:pPr>
-      <w:bookmarkStart w:id="110" w:name="4.2.2.7_Consultar_Bulário"/>
-      <w:bookmarkStart w:id="111" w:name="_bookmark80"/>
+      <w:bookmarkStart w:id="109" w:name="4.2.2.7_Consultar_Bulário"/>
+      <w:bookmarkStart w:id="110" w:name="_bookmark80"/>
+      <w:bookmarkEnd w:id="109"/>
       <w:bookmarkEnd w:id="110"/>
-      <w:bookmarkEnd w:id="111"/>
     </w:p>
     <w:p>
       <w:pPr>
@@ -28673,58 +28671,52 @@
         <w:ind w:hanging="399"/>
         <w:jc w:val="left"/>
         <w:rPr>
-          <w:sz w:val="24"/>
-        </w:rPr>
-      </w:pPr>
-      <w:bookmarkStart w:id="112" w:name="4.3_Diagrama_de_classe_conceitual"/>
-      <w:bookmarkStart w:id="113" w:name="_bookmark86"/>
+          <w:sz w:val="20"/>
+        </w:rPr>
+      </w:pPr>
+      <w:bookmarkStart w:id="111" w:name="4.3_Diagrama_de_classe_conceitual"/>
+      <w:bookmarkStart w:id="112" w:name="_bookmark86"/>
+      <w:bookmarkEnd w:id="111"/>
       <w:bookmarkEnd w:id="112"/>
+      <w:proofErr w:type="spellStart"/>
+      <w:r>
+        <w:rPr>
+          <w:sz w:val="24"/>
+        </w:rPr>
+        <w:t>Diagrama</w:t>
+      </w:r>
+      <w:proofErr w:type="spellEnd"/>
+      <w:r>
+        <w:rPr>
+          <w:sz w:val="24"/>
+        </w:rPr>
+        <w:t xml:space="preserve"> de </w:t>
+      </w:r>
+      <w:proofErr w:type="spellStart"/>
+      <w:r>
+        <w:rPr>
+          <w:sz w:val="24"/>
+        </w:rPr>
+        <w:t>classe</w:t>
+      </w:r>
+      <w:proofErr w:type="spellEnd"/>
+      <w:r>
+        <w:rPr>
+          <w:spacing w:val="-4"/>
+          <w:sz w:val="24"/>
+        </w:rPr>
+        <w:t xml:space="preserve"> </w:t>
+      </w:r>
+      <w:proofErr w:type="spellStart"/>
+      <w:r>
+        <w:rPr>
+          <w:sz w:val="24"/>
+        </w:rPr>
+        <w:t>conceitual</w:t>
+      </w:r>
+      <w:bookmarkStart w:id="113" w:name="_GoBack"/>
       <w:bookmarkEnd w:id="113"/>
-      <w:proofErr w:type="spellStart"/>
-      <w:r>
-        <w:rPr>
-          <w:sz w:val="24"/>
-        </w:rPr>
-        <w:t>Diagrama</w:t>
-      </w:r>
       <w:proofErr w:type="spellEnd"/>
-      <w:r>
-        <w:rPr>
-          <w:sz w:val="24"/>
-        </w:rPr>
-        <w:t xml:space="preserve"> de </w:t>
-      </w:r>
-      <w:proofErr w:type="spellStart"/>
-      <w:r>
-        <w:rPr>
-          <w:sz w:val="24"/>
-        </w:rPr>
-        <w:t>classe</w:t>
-      </w:r>
-      <w:proofErr w:type="spellEnd"/>
-      <w:r>
-        <w:rPr>
-          <w:spacing w:val="-4"/>
-          <w:sz w:val="24"/>
-        </w:rPr>
-        <w:t xml:space="preserve"> </w:t>
-      </w:r>
-      <w:proofErr w:type="spellStart"/>
-      <w:r>
-        <w:rPr>
-          <w:sz w:val="24"/>
-        </w:rPr>
-        <w:t>conceitual</w:t>
-      </w:r>
-      <w:proofErr w:type="spellEnd"/>
-    </w:p>
-    <w:p>
-      <w:pPr>
-        <w:pStyle w:val="Corpodetexto"/>
-        <w:rPr>
-          <w:sz w:val="20"/>
-        </w:rPr>
-      </w:pPr>
     </w:p>
     <w:p>
       <w:pPr>
@@ -28748,7 +28740,7 @@
           <w:lang w:val="pt-BR" w:eastAsia="pt-BR"/>
         </w:rPr>
         <w:pict>
-          <v:shape id="_x0000_i1027" type="#_x0000_t75" style="width:457.5pt;height:343.5pt">
+          <v:shape id="_x0000_i1034" type="#_x0000_t75" style="width:456.4pt;height:357.5pt">
             <v:imagedata r:id="rId20" o:title="Diagrama de Classes Conceitual"/>
           </v:shape>
         </w:pict>
@@ -28762,79 +28754,26 @@
           <w:rFonts w:ascii="Times New Roman"/>
           <w:i/>
           <w:sz w:val="24"/>
-        </w:rPr>
-      </w:pPr>
-      <w:proofErr w:type="spellStart"/>
+          <w:lang w:val="pt-BR"/>
+        </w:rPr>
+      </w:pPr>
       <w:r>
         <w:rPr>
           <w:rFonts w:ascii="Times New Roman"/>
           <w:i/>
           <w:sz w:val="24"/>
-        </w:rPr>
-        <w:t>Figura</w:t>
-      </w:r>
-      <w:proofErr w:type="spellEnd"/>
-      <w:r>
+          <w:lang w:val="pt-BR"/>
+        </w:rPr>
+        <w:t>Figura 2: Diagrama de classe conceitual</w:t>
+      </w:r>
+    </w:p>
+    <w:p>
+      <w:pPr>
+        <w:spacing w:line="264" w:lineRule="exact"/>
         <w:rPr>
           <w:rFonts w:ascii="Times New Roman"/>
-          <w:i/>
-          <w:sz w:val="24"/>
-        </w:rPr>
-        <w:t xml:space="preserve"> 2: </w:t>
-      </w:r>
-      <w:proofErr w:type="spellStart"/>
-      <w:r>
-        <w:rPr>
-          <w:rFonts w:ascii="Times New Roman"/>
-          <w:i/>
-          <w:sz w:val="24"/>
-        </w:rPr>
-        <w:t>Diagrama</w:t>
-      </w:r>
-      <w:proofErr w:type="spellEnd"/>
-      <w:r>
-        <w:rPr>
-          <w:rFonts w:ascii="Times New Roman"/>
-          <w:i/>
-          <w:sz w:val="24"/>
-        </w:rPr>
-        <w:t xml:space="preserve"> de </w:t>
-      </w:r>
-      <w:proofErr w:type="spellStart"/>
-      <w:r>
-        <w:rPr>
-          <w:rFonts w:ascii="Times New Roman"/>
-          <w:i/>
-          <w:sz w:val="24"/>
-        </w:rPr>
-        <w:t>classe</w:t>
-      </w:r>
-      <w:proofErr w:type="spellEnd"/>
-      <w:r>
-        <w:rPr>
-          <w:rFonts w:ascii="Times New Roman"/>
-          <w:i/>
-          <w:sz w:val="24"/>
-        </w:rPr>
-        <w:t xml:space="preserve"> </w:t>
-      </w:r>
-      <w:proofErr w:type="spellStart"/>
-      <w:r>
-        <w:rPr>
-          <w:rFonts w:ascii="Times New Roman"/>
-          <w:i/>
-          <w:sz w:val="24"/>
-        </w:rPr>
-        <w:t>conceitual</w:t>
-      </w:r>
-      <w:proofErr w:type="spellEnd"/>
-    </w:p>
-    <w:p>
-      <w:pPr>
-        <w:spacing w:line="264" w:lineRule="exact"/>
-        <w:rPr>
-          <w:rFonts w:ascii="Times New Roman"/>
-          <w:sz w:val="24"/>
+          <w:sz w:val="24"/>
+          <w:lang w:val="pt-BR"/>
         </w:rPr>
         <w:sectPr>
           <w:headerReference w:type="default" r:id="rId21"/>
@@ -28851,6 +28790,7 @@
           <w:rFonts w:ascii="Times New Roman"/>
           <w:i/>
           <w:sz w:val="20"/>
+          <w:lang w:val="pt-BR"/>
         </w:rPr>
       </w:pPr>
     </w:p>
@@ -28861,6 +28801,7 @@
           <w:rFonts w:ascii="Times New Roman"/>
           <w:i/>
           <w:sz w:val="20"/>
+          <w:lang w:val="pt-BR"/>
         </w:rPr>
       </w:pPr>
     </w:p>
@@ -28872,6 +28813,7 @@
           <w:rFonts w:ascii="Times New Roman"/>
           <w:i/>
           <w:sz w:val="16"/>
+          <w:lang w:val="pt-BR"/>
         </w:rPr>
       </w:pPr>
     </w:p>
@@ -29014,7 +28956,7 @@
           <w:lang w:val="pt-BR" w:eastAsia="pt-BR"/>
         </w:rPr>
         <w:pict>
-          <v:shape id="_x0000_i1028" type="#_x0000_t75" style="width:456.75pt;height:272.25pt">
+          <v:shape id="_x0000_i1027" type="#_x0000_t75" style="width:457.05pt;height:272.35pt">
             <v:imagedata r:id="rId22" o:title="Seq-CadastrarUsuario"/>
           </v:shape>
         </w:pict>
@@ -29152,7 +29094,7 @@
           <w:lang w:val="pt-BR" w:eastAsia="pt-BR"/>
         </w:rPr>
         <w:pict>
-          <v:shape id="_x0000_i1029" type="#_x0000_t75" style="width:450pt;height:275.25pt">
+          <v:shape id="_x0000_i1028" type="#_x0000_t75" style="width:450.15pt;height:274.85pt">
             <v:imagedata r:id="rId23" o:title="Seq-Login"/>
           </v:shape>
         </w:pict>
@@ -29310,7 +29252,7 @@
           <w:lang w:val="pt-BR" w:eastAsia="pt-BR"/>
         </w:rPr>
         <w:pict>
-          <v:shape id="_x0000_i1030" type="#_x0000_t75" style="width:450.75pt;height:252pt">
+          <v:shape id="_x0000_i1029" type="#_x0000_t75" style="width:450.8pt;height:251.7pt">
             <v:imagedata r:id="rId24" o:title="Seq-SelectJogo"/>
           </v:shape>
         </w:pict>
@@ -29481,7 +29423,7 @@
           <w:lang w:val="pt-BR" w:eastAsia="pt-BR"/>
         </w:rPr>
         <w:pict>
-          <v:shape id="_x0000_i1031" type="#_x0000_t75" style="width:450pt;height:232.5pt">
+          <v:shape id="_x0000_i1030" type="#_x0000_t75" style="width:450.15pt;height:232.3pt">
             <v:imagedata r:id="rId26" o:title="Seq-ResetSenha"/>
           </v:shape>
         </w:pict>
@@ -29619,14 +29561,6 @@
     <w:p>
       <w:pPr>
         <w:pStyle w:val="Corpodetexto"/>
-        <w:rPr>
-          <w:sz w:val="20"/>
-        </w:rPr>
-      </w:pPr>
-    </w:p>
-    <w:p>
-      <w:pPr>
-        <w:pStyle w:val="Corpodetexto"/>
         <w:spacing w:before="3"/>
         <w:rPr>
           <w:sz w:val="19"/>
@@ -29638,7 +29572,7 @@
           <w:lang w:val="pt-BR" w:eastAsia="pt-BR"/>
         </w:rPr>
         <w:pict>
-          <v:shape id="_x0000_i1032" type="#_x0000_t75" style="width:457.5pt;height:311.25pt">
+          <v:shape id="_x0000_i1035" type="#_x0000_t75" style="width:456.4pt;height:309.3pt">
             <v:imagedata r:id="rId27" o:title="DiagObjetos"/>
           </v:shape>
         </w:pict>
@@ -30214,7 +30148,7 @@
         </w:rPr>
         <w:lastRenderedPageBreak/>
         <w:pict>
-          <v:shape id="_x0000_i1035" type="#_x0000_t75" style="width:471pt;height:281.25pt">
+          <v:shape id="_x0000_i1031" type="#_x0000_t75" style="width:470.8pt;height:281.1pt">
             <v:imagedata r:id="rId28" o:title="Scrum 22-03 Trello"/>
           </v:shape>
         </w:pict>
@@ -30729,7 +30663,7 @@
           <w:i/>
         </w:rPr>
         <w:pict>
-          <v:shape id="_x0000_i1033" type="#_x0000_t75" style="width:471pt;height:363pt">
+          <v:shape id="_x0000_i1032" type="#_x0000_t75" style="width:470.8pt;height:363.15pt">
             <v:imagedata r:id="rId29" o:title="GitHub"/>
           </v:shape>
         </w:pict>
@@ -31059,7 +30993,7 @@
           <w:lang w:val="pt-BR"/>
         </w:rPr>
         <w:pict>
-          <v:shape id="_x0000_i1034" type="#_x0000_t75" style="width:470.25pt;height:341.25pt">
+          <v:shape id="_x0000_i1033" type="#_x0000_t75" style="width:470.8pt;height:341.2pt">
             <v:imagedata r:id="rId31" o:title="IssueGitHub"/>
           </v:shape>
         </w:pict>
@@ -31321,14 +31255,14 @@
         <w:rPr>
           <w:lang w:val="pt-BR"/>
         </w:rPr>
-        <w:t xml:space="preserve"> possui uma Wiki, ou seja, uma ferramenta para gerenciamento de conteúdo. Utilizou-se essa ferramenta para armazenar toda a documentação </w:t>
+        <w:t xml:space="preserve"> possui uma Wiki, ou seja, uma ferramenta para gerenciamento </w:t>
       </w:r>
       <w:r>
         <w:rPr>
           <w:lang w:val="pt-BR"/>
         </w:rPr>
         <w:lastRenderedPageBreak/>
-        <w:t>do projeto, criando um repositório único para todas as informações.</w:t>
+        <w:t>de conteúdo. Utilizou-se essa ferramenta para armazenar toda a documentação do projeto, criando um repositório único para todas as informações.</w:t>
       </w:r>
     </w:p>
     <w:p>
@@ -37790,6 +37724,7 @@
       <w:r>
         <w:rPr>
           <w:sz w:val="24"/>
+          <w:lang w:val="pt-BR"/>
         </w:rPr>
         <w:t xml:space="preserve">GUEDES, </w:t>
       </w:r>
@@ -37797,6 +37732,7 @@
       <w:r>
         <w:rPr>
           <w:sz w:val="24"/>
+          <w:lang w:val="pt-BR"/>
         </w:rPr>
         <w:t>Gilleanes</w:t>
       </w:r>
@@ -37804,6 +37740,7 @@
       <w:r>
         <w:rPr>
           <w:sz w:val="24"/>
+          <w:lang w:val="pt-BR"/>
         </w:rPr>
         <w:t xml:space="preserve"> </w:t>
       </w:r>
@@ -37811,6 +37748,7 @@
       <w:r>
         <w:rPr>
           <w:sz w:val="24"/>
+          <w:lang w:val="pt-BR"/>
         </w:rPr>
         <w:t>Thorwald</w:t>
       </w:r>
@@ -37818,6 +37756,7 @@
       <w:r>
         <w:rPr>
           <w:sz w:val="24"/>
+          <w:lang w:val="pt-BR"/>
         </w:rPr>
         <w:t xml:space="preserve"> </w:t>
       </w:r>
@@ -37825,6 +37764,7 @@
       <w:r>
         <w:rPr>
           <w:sz w:val="24"/>
+          <w:lang w:val="pt-BR"/>
         </w:rPr>
         <w:t>Araujo</w:t>
       </w:r>
@@ -37832,6 +37772,7 @@
       <w:r>
         <w:rPr>
           <w:sz w:val="24"/>
+          <w:lang w:val="pt-BR"/>
         </w:rPr>
         <w:t xml:space="preserve">. </w:t>
       </w:r>
@@ -39144,7 +39085,7 @@
                               <w:rFonts w:ascii="Times New Roman"/>
                               <w:noProof/>
                             </w:rPr>
-                            <w:t>45</w:t>
+                            <w:t>49</w:t>
                           </w:r>
                           <w:r>
                             <w:fldChar w:fldCharType="end"/>
@@ -39202,7 +39143,7 @@
                         <w:rFonts w:ascii="Times New Roman"/>
                         <w:noProof/>
                       </w:rPr>
-                      <w:t>45</w:t>
+                      <w:t>49</w:t>
                     </w:r>
                     <w:r>
                       <w:fldChar w:fldCharType="end"/>
@@ -40082,7 +40023,7 @@
                               <w:rFonts w:ascii="Times New Roman"/>
                               <w:noProof/>
                             </w:rPr>
-                            <w:t>10</w:t>
+                            <w:t>11</w:t>
                           </w:r>
                           <w:r>
                             <w:fldChar w:fldCharType="end"/>
@@ -40140,7 +40081,7 @@
                         <w:rFonts w:ascii="Times New Roman"/>
                         <w:noProof/>
                       </w:rPr>
-                      <w:t>10</w:t>
+                      <w:t>11</w:t>
                     </w:r>
                     <w:r>
                       <w:fldChar w:fldCharType="end"/>
@@ -40400,7 +40341,7 @@
                               <w:rFonts w:ascii="Times New Roman"/>
                               <w:noProof/>
                             </w:rPr>
-                            <w:t>12</w:t>
+                            <w:t>14</w:t>
                           </w:r>
                           <w:r>
                             <w:fldChar w:fldCharType="end"/>
@@ -40458,7 +40399,7 @@
                         <w:rFonts w:ascii="Times New Roman"/>
                         <w:noProof/>
                       </w:rPr>
-                      <w:t>12</w:t>
+                      <w:t>14</w:t>
                     </w:r>
                     <w:r>
                       <w:fldChar w:fldCharType="end"/>
@@ -40718,7 +40659,7 @@
                               <w:rFonts w:ascii="Times New Roman"/>
                               <w:noProof/>
                             </w:rPr>
-                            <w:t>21</w:t>
+                            <w:t>26</w:t>
                           </w:r>
                           <w:r>
                             <w:fldChar w:fldCharType="end"/>
@@ -40776,7 +40717,7 @@
                         <w:rFonts w:ascii="Times New Roman"/>
                         <w:noProof/>
                       </w:rPr>
-                      <w:t>21</w:t>
+                      <w:t>26</w:t>
                     </w:r>
                     <w:r>
                       <w:fldChar w:fldCharType="end"/>
@@ -40893,7 +40834,7 @@
                               <w:rFonts w:ascii="Times New Roman"/>
                               <w:noProof/>
                             </w:rPr>
-                            <w:t>27</w:t>
+                            <w:t>36</w:t>
                           </w:r>
                           <w:r>
                             <w:fldChar w:fldCharType="end"/>
@@ -40951,7 +40892,7 @@
                         <w:rFonts w:ascii="Times New Roman"/>
                         <w:noProof/>
                       </w:rPr>
-                      <w:t>27</w:t>
+                      <w:t>36</w:t>
                     </w:r>
                     <w:r>
                       <w:fldChar w:fldCharType="end"/>
@@ -47884,6 +47825,7 @@
   <w:style w:type="character" w:default="1" w:styleId="Fontepargpadro">
     <w:name w:val="Default Paragraph Font"/>
     <w:uiPriority w:val="1"/>
+    <w:semiHidden/>
     <w:unhideWhenUsed/>
   </w:style>
   <w:style w:type="table" w:default="1" w:styleId="Tabelanormal">
@@ -48278,6 +48220,7 @@
   <w:style w:type="character" w:default="1" w:styleId="Fontepargpadro">
     <w:name w:val="Default Paragraph Font"/>
     <w:uiPriority w:val="1"/>
+    <w:semiHidden/>
     <w:unhideWhenUsed/>
   </w:style>
   <w:style w:type="table" w:default="1" w:styleId="Tabelanormal">
@@ -48485,506 +48428,6 @@
     </w:rPr>
   </w:style>
 </w:styles>
-</file>
-
-<file path=word/glossary/document.xml><?xml version="1.0" encoding="utf-8"?>
-<w:glossaryDocument xmlns:wpc="http://schemas.microsoft.com/office/word/2010/wordprocessingCanvas" xmlns:mc="http://schemas.openxmlformats.org/markup-compatibility/2006" xmlns:o="urn:schemas-microsoft-com:office:office" xmlns:r="http://schemas.openxmlformats.org/officeDocument/2006/relationships" xmlns:m="http://schemas.openxmlformats.org/officeDocument/2006/math" xmlns:v="urn:schemas-microsoft-com:vml" xmlns:wp14="http://schemas.microsoft.com/office/word/2010/wordprocessingDrawing" xmlns:wp="http://schemas.openxmlformats.org/drawingml/2006/wordprocessingDrawing" xmlns:w10="urn:schemas-microsoft-com:office:word" xmlns:w="http://schemas.openxmlformats.org/wordprocessingml/2006/main" xmlns:w14="http://schemas.microsoft.com/office/word/2010/wordml" xmlns:wpg="http://schemas.microsoft.com/office/word/2010/wordprocessingGroup" xmlns:wpi="http://schemas.microsoft.com/office/word/2010/wordprocessingInk" xmlns:wne="http://schemas.microsoft.com/office/word/2006/wordml" xmlns:wps="http://schemas.microsoft.com/office/word/2010/wordprocessingShape" mc:Ignorable="w14 wp14"/>
-</file>
-
-<file path=word/glossary/fontTable.xml><?xml version="1.0" encoding="utf-8"?>
-<w:fonts xmlns:mc="http://schemas.openxmlformats.org/markup-compatibility/2006" xmlns:r="http://schemas.openxmlformats.org/officeDocument/2006/relationships" xmlns:w="http://schemas.openxmlformats.org/wordprocessingml/2006/main" xmlns:w14="http://schemas.microsoft.com/office/word/2010/wordml" mc:Ignorable="w14">
-  <w:font w:name="Arial">
-    <w:panose1 w:val="020B0604020202020204"/>
-    <w:charset w:val="00"/>
-    <w:family w:val="swiss"/>
-    <w:pitch w:val="variable"/>
-    <w:sig w:usb0="E0002EFF" w:usb1="C0007843" w:usb2="00000009" w:usb3="00000000" w:csb0="000001FF" w:csb1="00000000"/>
-  </w:font>
-  <w:font w:name="Times New Roman">
-    <w:panose1 w:val="02020603050405020304"/>
-    <w:charset w:val="00"/>
-    <w:family w:val="roman"/>
-    <w:pitch w:val="variable"/>
-    <w:sig w:usb0="E0002EFF" w:usb1="C0007843" w:usb2="00000009" w:usb3="00000000" w:csb0="000001FF" w:csb1="00000000"/>
-  </w:font>
-  <w:font w:name="Calibri">
-    <w:panose1 w:val="020F0502020204030204"/>
-    <w:charset w:val="00"/>
-    <w:family w:val="swiss"/>
-    <w:pitch w:val="variable"/>
-    <w:sig w:usb0="E00002FF" w:usb1="4000ACFF" w:usb2="00000001" w:usb3="00000000" w:csb0="0000019F" w:csb1="00000000"/>
-  </w:font>
-  <w:font w:name="Tahoma">
-    <w:panose1 w:val="020B0604030504040204"/>
-    <w:charset w:val="00"/>
-    <w:family w:val="swiss"/>
-    <w:pitch w:val="variable"/>
-    <w:sig w:usb0="E1002EFF" w:usb1="C000605B" w:usb2="00000029" w:usb3="00000000" w:csb0="000101FF" w:csb1="00000000"/>
-  </w:font>
-  <w:font w:name="Cambria">
-    <w:panose1 w:val="02040503050406030204"/>
-    <w:charset w:val="00"/>
-    <w:family w:val="roman"/>
-    <w:pitch w:val="variable"/>
-    <w:sig w:usb0="E00002FF" w:usb1="400004FF" w:usb2="00000000" w:usb3="00000000" w:csb0="0000019F" w:csb1="00000000"/>
-  </w:font>
-  <w:font w:name="Verdana">
-    <w:panose1 w:val="020B0604030504040204"/>
-    <w:charset w:val="00"/>
-    <w:family w:val="swiss"/>
-    <w:pitch w:val="variable"/>
-    <w:sig w:usb0="A10006FF" w:usb1="4000205B" w:usb2="00000010" w:usb3="00000000" w:csb0="0000019F" w:csb1="00000000"/>
-  </w:font>
-</w:fonts>
-</file>
-
-<file path=word/glossary/settings.xml><?xml version="1.0" encoding="utf-8"?>
-<w:settings xmlns:mc="http://schemas.openxmlformats.org/markup-compatibility/2006" xmlns:o="urn:schemas-microsoft-com:office:office" xmlns:r="http://schemas.openxmlformats.org/officeDocument/2006/relationships" xmlns:m="http://schemas.openxmlformats.org/officeDocument/2006/math" xmlns:v="urn:schemas-microsoft-com:vml" xmlns:w10="urn:schemas-microsoft-com:office:word" xmlns:w="http://schemas.openxmlformats.org/wordprocessingml/2006/main" xmlns:w14="http://schemas.microsoft.com/office/word/2010/wordml" xmlns:sl="http://schemas.openxmlformats.org/schemaLibrary/2006/main" mc:Ignorable="w14">
-  <w:view w:val="normal"/>
-  <w:defaultTabStop w:val="708"/>
-  <w:hyphenationZone w:val="425"/>
-  <w:characterSpacingControl w:val="doNotCompress"/>
-  <w:compat>
-    <w:useFELayout/>
-    <w:compatSetting w:name="compatibilityMode" w:uri="http://schemas.microsoft.com/office/word" w:val="14"/>
-    <w:compatSetting w:name="overrideTableStyleFontSizeAndJustification" w:uri="http://schemas.microsoft.com/office/word" w:val="1"/>
-    <w:compatSetting w:name="enableOpenTypeFeatures" w:uri="http://schemas.microsoft.com/office/word" w:val="1"/>
-    <w:compatSetting w:name="doNotFlipMirrorIndents" w:uri="http://schemas.microsoft.com/office/word" w:val="1"/>
-  </w:compat>
-  <w:rsids>
-    <w:rsidRoot w:val="00EE35E5"/>
-    <w:rsid w:val="00EC4556"/>
-    <w:rsid w:val="00EE35E5"/>
-  </w:rsids>
-  <m:mathPr>
-    <m:mathFont m:val="Cambria Math"/>
-    <m:brkBin m:val="before"/>
-    <m:brkBinSub m:val="--"/>
-    <m:smallFrac m:val="0"/>
-    <m:dispDef/>
-    <m:lMargin m:val="0"/>
-    <m:rMargin m:val="0"/>
-    <m:defJc m:val="centerGroup"/>
-    <m:wrapIndent m:val="1440"/>
-    <m:intLim m:val="subSup"/>
-    <m:naryLim m:val="undOvr"/>
-  </m:mathPr>
-  <w:themeFontLang w:val="pt-BR"/>
-  <w:clrSchemeMapping w:bg1="light1" w:t1="dark1" w:bg2="light2" w:t2="dark2" w:accent1="accent1" w:accent2="accent2" w:accent3="accent3" w:accent4="accent4" w:accent5="accent5" w:accent6="accent6" w:hyperlink="hyperlink" w:followedHyperlink="followedHyperlink"/>
-  <w:decimalSymbol w:val="."/>
-  <w:listSeparator w:val=";"/>
-</w:settings>
-</file>
-
-<file path=word/glossary/styles.xml><?xml version="1.0" encoding="utf-8"?>
-<w:styles xmlns:mc="http://schemas.openxmlformats.org/markup-compatibility/2006" xmlns:r="http://schemas.openxmlformats.org/officeDocument/2006/relationships" xmlns:w="http://schemas.openxmlformats.org/wordprocessingml/2006/main" xmlns:w14="http://schemas.microsoft.com/office/word/2010/wordml" mc:Ignorable="w14">
-  <w:docDefaults>
-    <w:rPrDefault>
-      <w:rPr>
-        <w:rFonts w:asciiTheme="minorHAnsi" w:eastAsiaTheme="minorEastAsia" w:hAnsiTheme="minorHAnsi" w:cstheme="minorBidi"/>
-        <w:sz w:val="22"/>
-        <w:szCs w:val="22"/>
-        <w:lang w:val="pt-BR" w:eastAsia="pt-BR" w:bidi="ar-SA"/>
-      </w:rPr>
-    </w:rPrDefault>
-    <w:pPrDefault>
-      <w:pPr>
-        <w:spacing w:after="200" w:line="276" w:lineRule="auto"/>
-      </w:pPr>
-    </w:pPrDefault>
-  </w:docDefaults>
-  <w:latentStyles w:defLockedState="0" w:defUIPriority="99" w:defSemiHidden="1" w:defUnhideWhenUsed="1" w:defQFormat="0" w:count="267">
-    <w:lsdException w:name="Normal" w:semiHidden="0" w:uiPriority="0" w:unhideWhenUsed="0" w:qFormat="1"/>
-    <w:lsdException w:name="heading 1" w:semiHidden="0" w:uiPriority="9" w:unhideWhenUsed="0" w:qFormat="1"/>
-    <w:lsdException w:name="heading 2" w:uiPriority="9" w:qFormat="1"/>
-    <w:lsdException w:name="heading 3" w:uiPriority="9" w:qFormat="1"/>
-    <w:lsdException w:name="heading 4" w:uiPriority="9" w:qFormat="1"/>
-    <w:lsdException w:name="heading 5" w:uiPriority="9" w:qFormat="1"/>
-    <w:lsdException w:name="heading 6" w:uiPriority="9" w:qFormat="1"/>
-    <w:lsdException w:name="heading 7" w:uiPriority="9" w:qFormat="1"/>
-    <w:lsdException w:name="heading 8" w:uiPriority="9" w:qFormat="1"/>
-    <w:lsdException w:name="heading 9" w:uiPriority="9" w:qFormat="1"/>
-    <w:lsdException w:name="toc 1" w:uiPriority="39"/>
-    <w:lsdException w:name="toc 2" w:uiPriority="39"/>
-    <w:lsdException w:name="toc 3" w:uiPriority="39"/>
-    <w:lsdException w:name="toc 4" w:uiPriority="39"/>
-    <w:lsdException w:name="toc 5" w:uiPriority="39"/>
-    <w:lsdException w:name="toc 6" w:uiPriority="39"/>
-    <w:lsdException w:name="toc 7" w:uiPriority="39"/>
-    <w:lsdException w:name="toc 8" w:uiPriority="39"/>
-    <w:lsdException w:name="toc 9" w:uiPriority="39"/>
-    <w:lsdException w:name="caption" w:uiPriority="35" w:qFormat="1"/>
-    <w:lsdException w:name="Title" w:semiHidden="0" w:uiPriority="10" w:unhideWhenUsed="0" w:qFormat="1"/>
-    <w:lsdException w:name="Default Paragraph Font" w:uiPriority="1"/>
-    <w:lsdException w:name="Subtitle" w:semiHidden="0" w:uiPriority="11" w:unhideWhenUsed="0" w:qFormat="1"/>
-    <w:lsdException w:name="Strong" w:semiHidden="0" w:uiPriority="22" w:unhideWhenUsed="0" w:qFormat="1"/>
-    <w:lsdException w:name="Emphasis" w:semiHidden="0" w:uiPriority="20" w:unhideWhenUsed="0" w:qFormat="1"/>
-    <w:lsdException w:name="Table Grid" w:semiHidden="0" w:uiPriority="59" w:unhideWhenUsed="0"/>
-    <w:lsdException w:name="Placeholder Text" w:unhideWhenUsed="0"/>
-    <w:lsdException w:name="No Spacing" w:semiHidden="0" w:uiPriority="1" w:unhideWhenUsed="0" w:qFormat="1"/>
-    <w:lsdException w:name="Light Shading" w:semiHidden="0" w:uiPriority="60" w:unhideWhenUsed="0"/>
-    <w:lsdException w:name="Light List" w:semiHidden="0" w:uiPriority="61" w:unhideWhenUsed="0"/>
-    <w:lsdException w:name="Light Grid" w:semiHidden="0" w:uiPriority="62" w:unhideWhenUsed="0"/>
-    <w:lsdException w:name="Medium Shading 1" w:semiHidden="0" w:uiPriority="63" w:unhideWhenUsed="0"/>
-    <w:lsdException w:name="Medium Shading 2" w:semiHidden="0" w:uiPriority="64" w:unhideWhenUsed="0"/>
-    <w:lsdException w:name="Medium List 1" w:semiHidden="0" w:uiPriority="65" w:unhideWhenUsed="0"/>
-    <w:lsdException w:name="Medium List 2" w:semiHidden="0" w:uiPriority="66" w:unhideWhenUsed="0"/>
-    <w:lsdException w:name="Medium Grid 1" w:semiHidden="0" w:uiPriority="67" w:unhideWhenUsed="0"/>
-    <w:lsdException w:name="Medium Grid 2" w:semiHidden="0" w:uiPriority="68" w:unhideWhenUsed="0"/>
-    <w:lsdException w:name="Medium Grid 3" w:semiHidden="0" w:uiPriority="69" w:unhideWhenUsed="0"/>
-    <w:lsdException w:name="Dark List" w:semiHidden="0" w:uiPriority="70" w:unhideWhenUsed="0"/>
-    <w:lsdException w:name="Colorful Shading" w:semiHidden="0" w:uiPriority="71" w:unhideWhenUsed="0"/>
-    <w:lsdException w:name="Colorful List" w:semiHidden="0" w:uiPriority="72" w:unhideWhenUsed="0"/>
-    <w:lsdException w:name="Colorful Grid" w:semiHidden="0" w:uiPriority="73" w:unhideWhenUsed="0"/>
-    <w:lsdException w:name="Light Shading Accent 1" w:semiHidden="0" w:uiPriority="60" w:unhideWhenUsed="0"/>
-    <w:lsdException w:name="Light List Accent 1" w:semiHidden="0" w:uiPriority="61" w:unhideWhenUsed="0"/>
-    <w:lsdException w:name="Light Grid Accent 1" w:semiHidden="0" w:uiPriority="62" w:unhideWhenUsed="0"/>
-    <w:lsdException w:name="Medium Shading 1 Accent 1" w:semiHidden="0" w:uiPriority="63" w:unhideWhenUsed="0"/>
-    <w:lsdException w:name="Medium Shading 2 Accent 1" w:semiHidden="0" w:uiPriority="64" w:unhideWhenUsed="0"/>
-    <w:lsdException w:name="Medium List 1 Accent 1" w:semiHidden="0" w:uiPriority="65" w:unhideWhenUsed="0"/>
-    <w:lsdException w:name="Revision" w:unhideWhenUsed="0"/>
-    <w:lsdException w:name="List Paragraph" w:semiHidden="0" w:uiPriority="34" w:unhideWhenUsed="0" w:qFormat="1"/>
-    <w:lsdException w:name="Quote" w:semiHidden="0" w:uiPriority="29" w:unhideWhenUsed="0" w:qFormat="1"/>
-    <w:lsdException w:name="Intense Quote" w:semiHidden="0" w:uiPriority="30" w:unhideWhenUsed="0" w:qFormat="1"/>
-    <w:lsdException w:name="Medium List 2 Accent 1" w:semiHidden="0" w:uiPriority="66" w:unhideWhenUsed="0"/>
-    <w:lsdException w:name="Medium Grid 1 Accent 1" w:semiHidden="0" w:uiPriority="67" w:unhideWhenUsed="0"/>
-    <w:lsdException w:name="Medium Grid 2 Accent 1" w:semiHidden="0" w:uiPriority="68" w:unhideWhenUsed="0"/>
-    <w:lsdException w:name="Medium Grid 3 Accent 1" w:semiHidden="0" w:uiPriority="69" w:unhideWhenUsed="0"/>
-    <w:lsdException w:name="Dark List Accent 1" w:semiHidden="0" w:uiPriority="70" w:unhideWhenUsed="0"/>
-    <w:lsdException w:name="Colorful Shading Accent 1" w:semiHidden="0" w:uiPriority="71" w:unhideWhenUsed="0"/>
-    <w:lsdException w:name="Colorful List Accent 1" w:semiHidden="0" w:uiPriority="72" w:unhideWhenUsed="0"/>
-    <w:lsdException w:name="Colorful Grid Accent 1" w:semiHidden="0" w:uiPriority="73" w:unhideWhenUsed="0"/>
-    <w:lsdException w:name="Light Shading Accent 2" w:semiHidden="0" w:uiPriority="60" w:unhideWhenUsed="0"/>
-    <w:lsdException w:name="Light List Accent 2" w:semiHidden="0" w:uiPriority="61" w:unhideWhenUsed="0"/>
-    <w:lsdException w:name="Light Grid Accent 2" w:semiHidden="0" w:uiPriority="62" w:unhideWhenUsed="0"/>
-    <w:lsdException w:name="Medium Shading 1 Accent 2" w:semiHidden="0" w:uiPriority="63" w:unhideWhenUsed="0"/>
-    <w:lsdException w:name="Medium Shading 2 Accent 2" w:semiHidden="0" w:uiPriority="64" w:unhideWhenUsed="0"/>
-    <w:lsdException w:name="Medium List 1 Accent 2" w:semiHidden="0" w:uiPriority="65" w:unhideWhenUsed="0"/>
-    <w:lsdException w:name="Medium List 2 Accent 2" w:semiHidden="0" w:uiPriority="66" w:unhideWhenUsed="0"/>
-    <w:lsdException w:name="Medium Grid 1 Accent 2" w:semiHidden="0" w:uiPriority="67" w:unhideWhenUsed="0"/>
-    <w:lsdException w:name="Medium Grid 2 Accent 2" w:semiHidden="0" w:uiPriority="68" w:unhideWhenUsed="0"/>
-    <w:lsdException w:name="Medium Grid 3 Accent 2" w:semiHidden="0" w:uiPriority="69" w:unhideWhenUsed="0"/>
-    <w:lsdException w:name="Dark List Accent 2" w:semiHidden="0" w:uiPriority="70" w:unhideWhenUsed="0"/>
-    <w:lsdException w:name="Colorful Shading Accent 2" w:semiHidden="0" w:uiPriority="71" w:unhideWhenUsed="0"/>
-    <w:lsdException w:name="Colorful List Accent 2" w:semiHidden="0" w:uiPriority="72" w:unhideWhenUsed="0"/>
-    <w:lsdException w:name="Colorful Grid Accent 2" w:semiHidden="0" w:uiPriority="73" w:unhideWhenUsed="0"/>
-    <w:lsdException w:name="Light Shading Accent 3" w:semiHidden="0" w:uiPriority="60" w:unhideWhenUsed="0"/>
-    <w:lsdException w:name="Light List Accent 3" w:semiHidden="0" w:uiPriority="61" w:unhideWhenUsed="0"/>
-    <w:lsdException w:name="Light Grid Accent 3" w:semiHidden="0" w:uiPriority="62" w:unhideWhenUsed="0"/>
-    <w:lsdException w:name="Medium Shading 1 Accent 3" w:semiHidden="0" w:uiPriority="63" w:unhideWhenUsed="0"/>
-    <w:lsdException w:name="Medium Shading 2 Accent 3" w:semiHidden="0" w:uiPriority="64" w:unhideWhenUsed="0"/>
-    <w:lsdException w:name="Medium List 1 Accent 3" w:semiHidden="0" w:uiPriority="65" w:unhideWhenUsed="0"/>
-    <w:lsdException w:name="Medium List 2 Accent 3" w:semiHidden="0" w:uiPriority="66" w:unhideWhenUsed="0"/>
-    <w:lsdException w:name="Medium Grid 1 Accent 3" w:semiHidden="0" w:uiPriority="67" w:unhideWhenUsed="0"/>
-    <w:lsdException w:name="Medium Grid 2 Accent 3" w:semiHidden="0" w:uiPriority="68" w:unhideWhenUsed="0"/>
-    <w:lsdException w:name="Medium Grid 3 Accent 3" w:semiHidden="0" w:uiPriority="69" w:unhideWhenUsed="0"/>
-    <w:lsdException w:name="Dark List Accent 3" w:semiHidden="0" w:uiPriority="70" w:unhideWhenUsed="0"/>
-    <w:lsdException w:name="Colorful Shading Accent 3" w:semiHidden="0" w:uiPriority="71" w:unhideWhenUsed="0"/>
-    <w:lsdException w:name="Colorful List Accent 3" w:semiHidden="0" w:uiPriority="72" w:unhideWhenUsed="0"/>
-    <w:lsdException w:name="Colorful Grid Accent 3" w:semiHidden="0" w:uiPriority="73" w:unhideWhenUsed="0"/>
-    <w:lsdException w:name="Light Shading Accent 4" w:semiHidden="0" w:uiPriority="60" w:unhideWhenUsed="0"/>
-    <w:lsdException w:name="Light List Accent 4" w:semiHidden="0" w:uiPriority="61" w:unhideWhenUsed="0"/>
-    <w:lsdException w:name="Light Grid Accent 4" w:semiHidden="0" w:uiPriority="62" w:unhideWhenUsed="0"/>
-    <w:lsdException w:name="Medium Shading 1 Accent 4" w:semiHidden="0" w:uiPriority="63" w:unhideWhenUsed="0"/>
-    <w:lsdException w:name="Medium Shading 2 Accent 4" w:semiHidden="0" w:uiPriority="64" w:unhideWhenUsed="0"/>
-    <w:lsdException w:name="Medium List 1 Accent 4" w:semiHidden="0" w:uiPriority="65" w:unhideWhenUsed="0"/>
-    <w:lsdException w:name="Medium List 2 Accent 4" w:semiHidden="0" w:uiPriority="66" w:unhideWhenUsed="0"/>
-    <w:lsdException w:name="Medium Grid 1 Accent 4" w:semiHidden="0" w:uiPriority="67" w:unhideWhenUsed="0"/>
-    <w:lsdException w:name="Medium Grid 2 Accent 4" w:semiHidden="0" w:uiPriority="68" w:unhideWhenUsed="0"/>
-    <w:lsdException w:name="Medium Grid 3 Accent 4" w:semiHidden="0" w:uiPriority="69" w:unhideWhenUsed="0"/>
-    <w:lsdException w:name="Dark List Accent 4" w:semiHidden="0" w:uiPriority="70" w:unhideWhenUsed="0"/>
-    <w:lsdException w:name="Colorful Shading Accent 4" w:semiHidden="0" w:uiPriority="71" w:unhideWhenUsed="0"/>
-    <w:lsdException w:name="Colorful List Accent 4" w:semiHidden="0" w:uiPriority="72" w:unhideWhenUsed="0"/>
-    <w:lsdException w:name="Colorful Grid Accent 4" w:semiHidden="0" w:uiPriority="73" w:unhideWhenUsed="0"/>
-    <w:lsdException w:name="Light Shading Accent 5" w:semiHidden="0" w:uiPriority="60" w:unhideWhenUsed="0"/>
-    <w:lsdException w:name="Light List Accent 5" w:semiHidden="0" w:uiPriority="61" w:unhideWhenUsed="0"/>
-    <w:lsdException w:name="Light Grid Accent 5" w:semiHidden="0" w:uiPriority="62" w:unhideWhenUsed="0"/>
-    <w:lsdException w:name="Medium Shading 1 Accent 5" w:semiHidden="0" w:uiPriority="63" w:unhideWhenUsed="0"/>
-    <w:lsdException w:name="Medium Shading 2 Accent 5" w:semiHidden="0" w:uiPriority="64" w:unhideWhenUsed="0"/>
-    <w:lsdException w:name="Medium List 1 Accent 5" w:semiHidden="0" w:uiPriority="65" w:unhideWhenUsed="0"/>
-    <w:lsdException w:name="Medium List 2 Accent 5" w:semiHidden="0" w:uiPriority="66" w:unhideWhenUsed="0"/>
-    <w:lsdException w:name="Medium Grid 1 Accent 5" w:semiHidden="0" w:uiPriority="67" w:unhideWhenUsed="0"/>
-    <w:lsdException w:name="Medium Grid 2 Accent 5" w:semiHidden="0" w:uiPriority="68" w:unhideWhenUsed="0"/>
-    <w:lsdException w:name="Medium Grid 3 Accent 5" w:semiHidden="0" w:uiPriority="69" w:unhideWhenUsed="0"/>
-    <w:lsdException w:name="Dark List Accent 5" w:semiHidden="0" w:uiPriority="70" w:unhideWhenUsed="0"/>
-    <w:lsdException w:name="Colorful Shading Accent 5" w:semiHidden="0" w:uiPriority="71" w:unhideWhenUsed="0"/>
-    <w:lsdException w:name="Colorful List Accent 5" w:semiHidden="0" w:uiPriority="72" w:unhideWhenUsed="0"/>
-    <w:lsdException w:name="Colorful Grid Accent 5" w:semiHidden="0" w:uiPriority="73" w:unhideWhenUsed="0"/>
-    <w:lsdException w:name="Light Shading Accent 6" w:semiHidden="0" w:uiPriority="60" w:unhideWhenUsed="0"/>
-    <w:lsdException w:name="Light List Accent 6" w:semiHidden="0" w:uiPriority="61" w:unhideWhenUsed="0"/>
-    <w:lsdException w:name="Light Grid Accent 6" w:semiHidden="0" w:uiPriority="62" w:unhideWhenUsed="0"/>
-    <w:lsdException w:name="Medium Shading 1 Accent 6" w:semiHidden="0" w:uiPriority="63" w:unhideWhenUsed="0"/>
-    <w:lsdException w:name="Medium Shading 2 Accent 6" w:semiHidden="0" w:uiPriority="64" w:unhideWhenUsed="0"/>
-    <w:lsdException w:name="Medium List 1 Accent 6" w:semiHidden="0" w:uiPriority="65" w:unhideWhenUsed="0"/>
-    <w:lsdException w:name="Medium List 2 Accent 6" w:semiHidden="0" w:uiPriority="66" w:unhideWhenUsed="0"/>
-    <w:lsdException w:name="Medium Grid 1 Accent 6" w:semiHidden="0" w:uiPriority="67" w:unhideWhenUsed="0"/>
-    <w:lsdException w:name="Medium Grid 2 Accent 6" w:semiHidden="0" w:uiPriority="68" w:unhideWhenUsed="0"/>
-    <w:lsdException w:name="Medium Grid 3 Accent 6" w:semiHidden="0" w:uiPriority="69" w:unhideWhenUsed="0"/>
-    <w:lsdException w:name="Dark List Accent 6" w:semiHidden="0" w:uiPriority="70" w:unhideWhenUsed="0"/>
-    <w:lsdException w:name="Colorful Shading Accent 6" w:semiHidden="0" w:uiPriority="71" w:unhideWhenUsed="0"/>
-    <w:lsdException w:name="Colorful List Accent 6" w:semiHidden="0" w:uiPriority="72" w:unhideWhenUsed="0"/>
-    <w:lsdException w:name="Colorful Grid Accent 6" w:semiHidden="0" w:uiPriority="73" w:unhideWhenUsed="0"/>
-    <w:lsdException w:name="Subtle Emphasis" w:semiHidden="0" w:uiPriority="19" w:unhideWhenUsed="0" w:qFormat="1"/>
-    <w:lsdException w:name="Intense Emphasis" w:semiHidden="0" w:uiPriority="21" w:unhideWhenUsed="0" w:qFormat="1"/>
-    <w:lsdException w:name="Subtle Reference" w:semiHidden="0" w:uiPriority="31" w:unhideWhenUsed="0" w:qFormat="1"/>
-    <w:lsdException w:name="Intense Reference" w:semiHidden="0" w:uiPriority="32" w:unhideWhenUsed="0" w:qFormat="1"/>
-    <w:lsdException w:name="Book Title" w:semiHidden="0" w:uiPriority="33" w:unhideWhenUsed="0" w:qFormat="1"/>
-    <w:lsdException w:name="Bibliography" w:uiPriority="37"/>
-    <w:lsdException w:name="TOC Heading" w:uiPriority="39" w:qFormat="1"/>
-  </w:latentStyles>
-  <w:style w:type="paragraph" w:default="1" w:styleId="Normal">
-    <w:name w:val="Normal"/>
-    <w:qFormat/>
-  </w:style>
-  <w:style w:type="character" w:default="1" w:styleId="Fontepargpadro">
-    <w:name w:val="Default Paragraph Font"/>
-    <w:uiPriority w:val="1"/>
-    <w:semiHidden/>
-    <w:unhideWhenUsed/>
-  </w:style>
-  <w:style w:type="table" w:default="1" w:styleId="Tabelanormal">
-    <w:name w:val="Normal Table"/>
-    <w:uiPriority w:val="99"/>
-    <w:semiHidden/>
-    <w:unhideWhenUsed/>
-    <w:tblPr>
-      <w:tblInd w:w="0" w:type="dxa"/>
-      <w:tblCellMar>
-        <w:top w:w="0" w:type="dxa"/>
-        <w:left w:w="108" w:type="dxa"/>
-        <w:bottom w:w="0" w:type="dxa"/>
-        <w:right w:w="108" w:type="dxa"/>
-      </w:tblCellMar>
-    </w:tblPr>
-  </w:style>
-  <w:style w:type="numbering" w:default="1" w:styleId="Semlista">
-    <w:name w:val="No List"/>
-    <w:uiPriority w:val="99"/>
-    <w:semiHidden/>
-    <w:unhideWhenUsed/>
-  </w:style>
-  <w:style w:type="paragraph" w:customStyle="1" w:styleId="580A11262929409882D2CA526E665A15">
-    <w:name w:val="580A11262929409882D2CA526E665A15"/>
-    <w:rsid w:val="00EE35E5"/>
-  </w:style>
-  <w:style w:type="paragraph" w:customStyle="1" w:styleId="0557525A871749F8BDF48DB7BAEB6ABB">
-    <w:name w:val="0557525A871749F8BDF48DB7BAEB6ABB"/>
-    <w:rsid w:val="00EE35E5"/>
-  </w:style>
-  <w:style w:type="paragraph" w:customStyle="1" w:styleId="460662AB4800484AA2A8804DECD8C09B">
-    <w:name w:val="460662AB4800484AA2A8804DECD8C09B"/>
-    <w:rsid w:val="00EE35E5"/>
-  </w:style>
-</w:styles>
-</file>
-
-<file path=word/glossary/stylesWithEffects.xml><?xml version="1.0" encoding="utf-8"?>
-<w:styles xmlns:wpc="http://schemas.microsoft.com/office/word/2010/wordprocessingCanvas" xmlns:mc="http://schemas.openxmlformats.org/markup-compatibility/2006" xmlns:o="urn:schemas-microsoft-com:office:office" xmlns:r="http://schemas.openxmlformats.org/officeDocument/2006/relationships" xmlns:m="http://schemas.openxmlformats.org/officeDocument/2006/math" xmlns:v="urn:schemas-microsoft-com:vml" xmlns:wp14="http://schemas.microsoft.com/office/word/2010/wordprocessingDrawing" xmlns:wp="http://schemas.openxmlformats.org/drawingml/2006/wordprocessingDrawing" xmlns:w10="urn:schemas-microsoft-com:office:word" xmlns:w="http://schemas.openxmlformats.org/wordprocessingml/2006/main" xmlns:w14="http://schemas.microsoft.com/office/word/2010/wordml" xmlns:wpg="http://schemas.microsoft.com/office/word/2010/wordprocessingGroup" xmlns:wpi="http://schemas.microsoft.com/office/word/2010/wordprocessingInk" xmlns:wne="http://schemas.microsoft.com/office/word/2006/wordml" xmlns:wps="http://schemas.microsoft.com/office/word/2010/wordprocessingShape" mc:Ignorable="w14 wp14">
-  <w:docDefaults>
-    <w:rPrDefault>
-      <w:rPr>
-        <w:rFonts w:asciiTheme="minorHAnsi" w:eastAsiaTheme="minorEastAsia" w:hAnsiTheme="minorHAnsi" w:cstheme="minorBidi"/>
-        <w:sz w:val="22"/>
-        <w:szCs w:val="22"/>
-        <w:lang w:val="pt-BR" w:eastAsia="pt-BR" w:bidi="ar-SA"/>
-      </w:rPr>
-    </w:rPrDefault>
-    <w:pPrDefault>
-      <w:pPr>
-        <w:spacing w:after="200" w:line="276" w:lineRule="auto"/>
-      </w:pPr>
-    </w:pPrDefault>
-  </w:docDefaults>
-  <w:latentStyles w:defLockedState="0" w:defUIPriority="99" w:defSemiHidden="1" w:defUnhideWhenUsed="1" w:defQFormat="0" w:count="267">
-    <w:lsdException w:name="Normal" w:semiHidden="0" w:uiPriority="0" w:unhideWhenUsed="0" w:qFormat="1"/>
-    <w:lsdException w:name="heading 1" w:semiHidden="0" w:uiPriority="9" w:unhideWhenUsed="0" w:qFormat="1"/>
-    <w:lsdException w:name="heading 2" w:uiPriority="9" w:qFormat="1"/>
-    <w:lsdException w:name="heading 3" w:uiPriority="9" w:qFormat="1"/>
-    <w:lsdException w:name="heading 4" w:uiPriority="9" w:qFormat="1"/>
-    <w:lsdException w:name="heading 5" w:uiPriority="9" w:qFormat="1"/>
-    <w:lsdException w:name="heading 6" w:uiPriority="9" w:qFormat="1"/>
-    <w:lsdException w:name="heading 7" w:uiPriority="9" w:qFormat="1"/>
-    <w:lsdException w:name="heading 8" w:uiPriority="9" w:qFormat="1"/>
-    <w:lsdException w:name="heading 9" w:uiPriority="9" w:qFormat="1"/>
-    <w:lsdException w:name="toc 1" w:uiPriority="39"/>
-    <w:lsdException w:name="toc 2" w:uiPriority="39"/>
-    <w:lsdException w:name="toc 3" w:uiPriority="39"/>
-    <w:lsdException w:name="toc 4" w:uiPriority="39"/>
-    <w:lsdException w:name="toc 5" w:uiPriority="39"/>
-    <w:lsdException w:name="toc 6" w:uiPriority="39"/>
-    <w:lsdException w:name="toc 7" w:uiPriority="39"/>
-    <w:lsdException w:name="toc 8" w:uiPriority="39"/>
-    <w:lsdException w:name="toc 9" w:uiPriority="39"/>
-    <w:lsdException w:name="caption" w:uiPriority="35" w:qFormat="1"/>
-    <w:lsdException w:name="Title" w:semiHidden="0" w:uiPriority="10" w:unhideWhenUsed="0" w:qFormat="1"/>
-    <w:lsdException w:name="Default Paragraph Font" w:uiPriority="1"/>
-    <w:lsdException w:name="Subtitle" w:semiHidden="0" w:uiPriority="11" w:unhideWhenUsed="0" w:qFormat="1"/>
-    <w:lsdException w:name="Strong" w:semiHidden="0" w:uiPriority="22" w:unhideWhenUsed="0" w:qFormat="1"/>
-    <w:lsdException w:name="Emphasis" w:semiHidden="0" w:uiPriority="20" w:unhideWhenUsed="0" w:qFormat="1"/>
-    <w:lsdException w:name="Table Grid" w:semiHidden="0" w:uiPriority="59" w:unhideWhenUsed="0"/>
-    <w:lsdException w:name="Placeholder Text" w:unhideWhenUsed="0"/>
-    <w:lsdException w:name="No Spacing" w:semiHidden="0" w:uiPriority="1" w:unhideWhenUsed="0" w:qFormat="1"/>
-    <w:lsdException w:name="Light Shading" w:semiHidden="0" w:uiPriority="60" w:unhideWhenUsed="0"/>
-    <w:lsdException w:name="Light List" w:semiHidden="0" w:uiPriority="61" w:unhideWhenUsed="0"/>
-    <w:lsdException w:name="Light Grid" w:semiHidden="0" w:uiPriority="62" w:unhideWhenUsed="0"/>
-    <w:lsdException w:name="Medium Shading 1" w:semiHidden="0" w:uiPriority="63" w:unhideWhenUsed="0"/>
-    <w:lsdException w:name="Medium Shading 2" w:semiHidden="0" w:uiPriority="64" w:unhideWhenUsed="0"/>
-    <w:lsdException w:name="Medium List 1" w:semiHidden="0" w:uiPriority="65" w:unhideWhenUsed="0"/>
-    <w:lsdException w:name="Medium List 2" w:semiHidden="0" w:uiPriority="66" w:unhideWhenUsed="0"/>
-    <w:lsdException w:name="Medium Grid 1" w:semiHidden="0" w:uiPriority="67" w:unhideWhenUsed="0"/>
-    <w:lsdException w:name="Medium Grid 2" w:semiHidden="0" w:uiPriority="68" w:unhideWhenUsed="0"/>
-    <w:lsdException w:name="Medium Grid 3" w:semiHidden="0" w:uiPriority="69" w:unhideWhenUsed="0"/>
-    <w:lsdException w:name="Dark List" w:semiHidden="0" w:uiPriority="70" w:unhideWhenUsed="0"/>
-    <w:lsdException w:name="Colorful Shading" w:semiHidden="0" w:uiPriority="71" w:unhideWhenUsed="0"/>
-    <w:lsdException w:name="Colorful List" w:semiHidden="0" w:uiPriority="72" w:unhideWhenUsed="0"/>
-    <w:lsdException w:name="Colorful Grid" w:semiHidden="0" w:uiPriority="73" w:unhideWhenUsed="0"/>
-    <w:lsdException w:name="Light Shading Accent 1" w:semiHidden="0" w:uiPriority="60" w:unhideWhenUsed="0"/>
-    <w:lsdException w:name="Light List Accent 1" w:semiHidden="0" w:uiPriority="61" w:unhideWhenUsed="0"/>
-    <w:lsdException w:name="Light Grid Accent 1" w:semiHidden="0" w:uiPriority="62" w:unhideWhenUsed="0"/>
-    <w:lsdException w:name="Medium Shading 1 Accent 1" w:semiHidden="0" w:uiPriority="63" w:unhideWhenUsed="0"/>
-    <w:lsdException w:name="Medium Shading 2 Accent 1" w:semiHidden="0" w:uiPriority="64" w:unhideWhenUsed="0"/>
-    <w:lsdException w:name="Medium List 1 Accent 1" w:semiHidden="0" w:uiPriority="65" w:unhideWhenUsed="0"/>
-    <w:lsdException w:name="Revision" w:unhideWhenUsed="0"/>
-    <w:lsdException w:name="List Paragraph" w:semiHidden="0" w:uiPriority="34" w:unhideWhenUsed="0" w:qFormat="1"/>
-    <w:lsdException w:name="Quote" w:semiHidden="0" w:uiPriority="29" w:unhideWhenUsed="0" w:qFormat="1"/>
-    <w:lsdException w:name="Intense Quote" w:semiHidden="0" w:uiPriority="30" w:unhideWhenUsed="0" w:qFormat="1"/>
-    <w:lsdException w:name="Medium List 2 Accent 1" w:semiHidden="0" w:uiPriority="66" w:unhideWhenUsed="0"/>
-    <w:lsdException w:name="Medium Grid 1 Accent 1" w:semiHidden="0" w:uiPriority="67" w:unhideWhenUsed="0"/>
-    <w:lsdException w:name="Medium Grid 2 Accent 1" w:semiHidden="0" w:uiPriority="68" w:unhideWhenUsed="0"/>
-    <w:lsdException w:name="Medium Grid 3 Accent 1" w:semiHidden="0" w:uiPriority="69" w:unhideWhenUsed="0"/>
-    <w:lsdException w:name="Dark List Accent 1" w:semiHidden="0" w:uiPriority="70" w:unhideWhenUsed="0"/>
-    <w:lsdException w:name="Colorful Shading Accent 1" w:semiHidden="0" w:uiPriority="71" w:unhideWhenUsed="0"/>
-    <w:lsdException w:name="Colorful List Accent 1" w:semiHidden="0" w:uiPriority="72" w:unhideWhenUsed="0"/>
-    <w:lsdException w:name="Colorful Grid Accent 1" w:semiHidden="0" w:uiPriority="73" w:unhideWhenUsed="0"/>
-    <w:lsdException w:name="Light Shading Accent 2" w:semiHidden="0" w:uiPriority="60" w:unhideWhenUsed="0"/>
-    <w:lsdException w:name="Light List Accent 2" w:semiHidden="0" w:uiPriority="61" w:unhideWhenUsed="0"/>
-    <w:lsdException w:name="Light Grid Accent 2" w:semiHidden="0" w:uiPriority="62" w:unhideWhenUsed="0"/>
-    <w:lsdException w:name="Medium Shading 1 Accent 2" w:semiHidden="0" w:uiPriority="63" w:unhideWhenUsed="0"/>
-    <w:lsdException w:name="Medium Shading 2 Accent 2" w:semiHidden="0" w:uiPriority="64" w:unhideWhenUsed="0"/>
-    <w:lsdException w:name="Medium List 1 Accent 2" w:semiHidden="0" w:uiPriority="65" w:unhideWhenUsed="0"/>
-    <w:lsdException w:name="Medium List 2 Accent 2" w:semiHidden="0" w:uiPriority="66" w:unhideWhenUsed="0"/>
-    <w:lsdException w:name="Medium Grid 1 Accent 2" w:semiHidden="0" w:uiPriority="67" w:unhideWhenUsed="0"/>
-    <w:lsdException w:name="Medium Grid 2 Accent 2" w:semiHidden="0" w:uiPriority="68" w:unhideWhenUsed="0"/>
-    <w:lsdException w:name="Medium Grid 3 Accent 2" w:semiHidden="0" w:uiPriority="69" w:unhideWhenUsed="0"/>
-    <w:lsdException w:name="Dark List Accent 2" w:semiHidden="0" w:uiPriority="70" w:unhideWhenUsed="0"/>
-    <w:lsdException w:name="Colorful Shading Accent 2" w:semiHidden="0" w:uiPriority="71" w:unhideWhenUsed="0"/>
-    <w:lsdException w:name="Colorful List Accent 2" w:semiHidden="0" w:uiPriority="72" w:unhideWhenUsed="0"/>
-    <w:lsdException w:name="Colorful Grid Accent 2" w:semiHidden="0" w:uiPriority="73" w:unhideWhenUsed="0"/>
-    <w:lsdException w:name="Light Shading Accent 3" w:semiHidden="0" w:uiPriority="60" w:unhideWhenUsed="0"/>
-    <w:lsdException w:name="Light List Accent 3" w:semiHidden="0" w:uiPriority="61" w:unhideWhenUsed="0"/>
-    <w:lsdException w:name="Light Grid Accent 3" w:semiHidden="0" w:uiPriority="62" w:unhideWhenUsed="0"/>
-    <w:lsdException w:name="Medium Shading 1 Accent 3" w:semiHidden="0" w:uiPriority="63" w:unhideWhenUsed="0"/>
-    <w:lsdException w:name="Medium Shading 2 Accent 3" w:semiHidden="0" w:uiPriority="64" w:unhideWhenUsed="0"/>
-    <w:lsdException w:name="Medium List 1 Accent 3" w:semiHidden="0" w:uiPriority="65" w:unhideWhenUsed="0"/>
-    <w:lsdException w:name="Medium List 2 Accent 3" w:semiHidden="0" w:uiPriority="66" w:unhideWhenUsed="0"/>
-    <w:lsdException w:name="Medium Grid 1 Accent 3" w:semiHidden="0" w:uiPriority="67" w:unhideWhenUsed="0"/>
-    <w:lsdException w:name="Medium Grid 2 Accent 3" w:semiHidden="0" w:uiPriority="68" w:unhideWhenUsed="0"/>
-    <w:lsdException w:name="Medium Grid 3 Accent 3" w:semiHidden="0" w:uiPriority="69" w:unhideWhenUsed="0"/>
-    <w:lsdException w:name="Dark List Accent 3" w:semiHidden="0" w:uiPriority="70" w:unhideWhenUsed="0"/>
-    <w:lsdException w:name="Colorful Shading Accent 3" w:semiHidden="0" w:uiPriority="71" w:unhideWhenUsed="0"/>
-    <w:lsdException w:name="Colorful List Accent 3" w:semiHidden="0" w:uiPriority="72" w:unhideWhenUsed="0"/>
-    <w:lsdException w:name="Colorful Grid Accent 3" w:semiHidden="0" w:uiPriority="73" w:unhideWhenUsed="0"/>
-    <w:lsdException w:name="Light Shading Accent 4" w:semiHidden="0" w:uiPriority="60" w:unhideWhenUsed="0"/>
-    <w:lsdException w:name="Light List Accent 4" w:semiHidden="0" w:uiPriority="61" w:unhideWhenUsed="0"/>
-    <w:lsdException w:name="Light Grid Accent 4" w:semiHidden="0" w:uiPriority="62" w:unhideWhenUsed="0"/>
-    <w:lsdException w:name="Medium Shading 1 Accent 4" w:semiHidden="0" w:uiPriority="63" w:unhideWhenUsed="0"/>
-    <w:lsdException w:name="Medium Shading 2 Accent 4" w:semiHidden="0" w:uiPriority="64" w:unhideWhenUsed="0"/>
-    <w:lsdException w:name="Medium List 1 Accent 4" w:semiHidden="0" w:uiPriority="65" w:unhideWhenUsed="0"/>
-    <w:lsdException w:name="Medium List 2 Accent 4" w:semiHidden="0" w:uiPriority="66" w:unhideWhenUsed="0"/>
-    <w:lsdException w:name="Medium Grid 1 Accent 4" w:semiHidden="0" w:uiPriority="67" w:unhideWhenUsed="0"/>
-    <w:lsdException w:name="Medium Grid 2 Accent 4" w:semiHidden="0" w:uiPriority="68" w:unhideWhenUsed="0"/>
-    <w:lsdException w:name="Medium Grid 3 Accent 4" w:semiHidden="0" w:uiPriority="69" w:unhideWhenUsed="0"/>
-    <w:lsdException w:name="Dark List Accent 4" w:semiHidden="0" w:uiPriority="70" w:unhideWhenUsed="0"/>
-    <w:lsdException w:name="Colorful Shading Accent 4" w:semiHidden="0" w:uiPriority="71" w:unhideWhenUsed="0"/>
-    <w:lsdException w:name="Colorful List Accent 4" w:semiHidden="0" w:uiPriority="72" w:unhideWhenUsed="0"/>
-    <w:lsdException w:name="Colorful Grid Accent 4" w:semiHidden="0" w:uiPriority="73" w:unhideWhenUsed="0"/>
-    <w:lsdException w:name="Light Shading Accent 5" w:semiHidden="0" w:uiPriority="60" w:unhideWhenUsed="0"/>
-    <w:lsdException w:name="Light List Accent 5" w:semiHidden="0" w:uiPriority="61" w:unhideWhenUsed="0"/>
-    <w:lsdException w:name="Light Grid Accent 5" w:semiHidden="0" w:uiPriority="62" w:unhideWhenUsed="0"/>
-    <w:lsdException w:name="Medium Shading 1 Accent 5" w:semiHidden="0" w:uiPriority="63" w:unhideWhenUsed="0"/>
-    <w:lsdException w:name="Medium Shading 2 Accent 5" w:semiHidden="0" w:uiPriority="64" w:unhideWhenUsed="0"/>
-    <w:lsdException w:name="Medium List 1 Accent 5" w:semiHidden="0" w:uiPriority="65" w:unhideWhenUsed="0"/>
-    <w:lsdException w:name="Medium List 2 Accent 5" w:semiHidden="0" w:uiPriority="66" w:unhideWhenUsed="0"/>
-    <w:lsdException w:name="Medium Grid 1 Accent 5" w:semiHidden="0" w:uiPriority="67" w:unhideWhenUsed="0"/>
-    <w:lsdException w:name="Medium Grid 2 Accent 5" w:semiHidden="0" w:uiPriority="68" w:unhideWhenUsed="0"/>
-    <w:lsdException w:name="Medium Grid 3 Accent 5" w:semiHidden="0" w:uiPriority="69" w:unhideWhenUsed="0"/>
-    <w:lsdException w:name="Dark List Accent 5" w:semiHidden="0" w:uiPriority="70" w:unhideWhenUsed="0"/>
-    <w:lsdException w:name="Colorful Shading Accent 5" w:semiHidden="0" w:uiPriority="71" w:unhideWhenUsed="0"/>
-    <w:lsdException w:name="Colorful List Accent 5" w:semiHidden="0" w:uiPriority="72" w:unhideWhenUsed="0"/>
-    <w:lsdException w:name="Colorful Grid Accent 5" w:semiHidden="0" w:uiPriority="73" w:unhideWhenUsed="0"/>
-    <w:lsdException w:name="Light Shading Accent 6" w:semiHidden="0" w:uiPriority="60" w:unhideWhenUsed="0"/>
-    <w:lsdException w:name="Light List Accent 6" w:semiHidden="0" w:uiPriority="61" w:unhideWhenUsed="0"/>
-    <w:lsdException w:name="Light Grid Accent 6" w:semiHidden="0" w:uiPriority="62" w:unhideWhenUsed="0"/>
-    <w:lsdException w:name="Medium Shading 1 Accent 6" w:semiHidden="0" w:uiPriority="63" w:unhideWhenUsed="0"/>
-    <w:lsdException w:name="Medium Shading 2 Accent 6" w:semiHidden="0" w:uiPriority="64" w:unhideWhenUsed="0"/>
-    <w:lsdException w:name="Medium List 1 Accent 6" w:semiHidden="0" w:uiPriority="65" w:unhideWhenUsed="0"/>
-    <w:lsdException w:name="Medium List 2 Accent 6" w:semiHidden="0" w:uiPriority="66" w:unhideWhenUsed="0"/>
-    <w:lsdException w:name="Medium Grid 1 Accent 6" w:semiHidden="0" w:uiPriority="67" w:unhideWhenUsed="0"/>
-    <w:lsdException w:name="Medium Grid 2 Accent 6" w:semiHidden="0" w:uiPriority="68" w:unhideWhenUsed="0"/>
-    <w:lsdException w:name="Medium Grid 3 Accent 6" w:semiHidden="0" w:uiPriority="69" w:unhideWhenUsed="0"/>
-    <w:lsdException w:name="Dark List Accent 6" w:semiHidden="0" w:uiPriority="70" w:unhideWhenUsed="0"/>
-    <w:lsdException w:name="Colorful Shading Accent 6" w:semiHidden="0" w:uiPriority="71" w:unhideWhenUsed="0"/>
-    <w:lsdException w:name="Colorful List Accent 6" w:semiHidden="0" w:uiPriority="72" w:unhideWhenUsed="0"/>
-    <w:lsdException w:name="Colorful Grid Accent 6" w:semiHidden="0" w:uiPriority="73" w:unhideWhenUsed="0"/>
-    <w:lsdException w:name="Subtle Emphasis" w:semiHidden="0" w:uiPriority="19" w:unhideWhenUsed="0" w:qFormat="1"/>
-    <w:lsdException w:name="Intense Emphasis" w:semiHidden="0" w:uiPriority="21" w:unhideWhenUsed="0" w:qFormat="1"/>
-    <w:lsdException w:name="Subtle Reference" w:semiHidden="0" w:uiPriority="31" w:unhideWhenUsed="0" w:qFormat="1"/>
-    <w:lsdException w:name="Intense Reference" w:semiHidden="0" w:uiPriority="32" w:unhideWhenUsed="0" w:qFormat="1"/>
-    <w:lsdException w:name="Book Title" w:semiHidden="0" w:uiPriority="33" w:unhideWhenUsed="0" w:qFormat="1"/>
-    <w:lsdException w:name="Bibliography" w:uiPriority="37"/>
-    <w:lsdException w:name="TOC Heading" w:uiPriority="39" w:qFormat="1"/>
-  </w:latentStyles>
-  <w:style w:type="paragraph" w:default="1" w:styleId="Normal">
-    <w:name w:val="Normal"/>
-    <w:qFormat/>
-  </w:style>
-  <w:style w:type="character" w:default="1" w:styleId="Fontepargpadro">
-    <w:name w:val="Default Paragraph Font"/>
-    <w:uiPriority w:val="1"/>
-    <w:semiHidden/>
-    <w:unhideWhenUsed/>
-  </w:style>
-  <w:style w:type="table" w:default="1" w:styleId="Tabelanormal">
-    <w:name w:val="Normal Table"/>
-    <w:uiPriority w:val="99"/>
-    <w:semiHidden/>
-    <w:unhideWhenUsed/>
-    <w:tblPr>
-      <w:tblInd w:w="0" w:type="dxa"/>
-      <w:tblCellMar>
-        <w:top w:w="0" w:type="dxa"/>
-        <w:left w:w="108" w:type="dxa"/>
-        <w:bottom w:w="0" w:type="dxa"/>
-        <w:right w:w="108" w:type="dxa"/>
-      </w:tblCellMar>
-    </w:tblPr>
-  </w:style>
-  <w:style w:type="numbering" w:default="1" w:styleId="Semlista">
-    <w:name w:val="No List"/>
-    <w:uiPriority w:val="99"/>
-    <w:semiHidden/>
-    <w:unhideWhenUsed/>
-  </w:style>
-  <w:style w:type="paragraph" w:customStyle="1" w:styleId="580A11262929409882D2CA526E665A15">
-    <w:name w:val="580A11262929409882D2CA526E665A15"/>
-    <w:rsid w:val="00EE35E5"/>
-  </w:style>
-  <w:style w:type="paragraph" w:customStyle="1" w:styleId="0557525A871749F8BDF48DB7BAEB6ABB">
-    <w:name w:val="0557525A871749F8BDF48DB7BAEB6ABB"/>
-    <w:rsid w:val="00EE35E5"/>
-  </w:style>
-  <w:style w:type="paragraph" w:customStyle="1" w:styleId="460662AB4800484AA2A8804DECD8C09B">
-    <w:name w:val="460662AB4800484AA2A8804DECD8C09B"/>
-    <w:rsid w:val="00EE35E5"/>
-  </w:style>
-</w:styles>
-</file>
-
-<file path=word/glossary/webSettings.xml><?xml version="1.0" encoding="utf-8"?>
-<w:webSettings xmlns:mc="http://schemas.openxmlformats.org/markup-compatibility/2006" xmlns:r="http://schemas.openxmlformats.org/officeDocument/2006/relationships" xmlns:w="http://schemas.openxmlformats.org/wordprocessingml/2006/main" xmlns:w14="http://schemas.microsoft.com/office/word/2010/wordml" mc:Ignorable="w14">
-  <w:optimizeForBrowser/>
-  <w:allowPNG/>
-</w:webSettings>
 </file>
 
 <file path=word/theme/theme1.xml><?xml version="1.0" encoding="utf-8"?>
@@ -49275,7 +48718,7 @@
 </file>
 
 <file path=customXml/itemProps1.xml><?xml version="1.0" encoding="utf-8"?>
-<ds:datastoreItem xmlns:ds="http://schemas.openxmlformats.org/officeDocument/2006/customXml" ds:itemID="{E238454B-DEF2-4ADE-A076-2A9A4BF3C6DC}">
+<ds:datastoreItem xmlns:ds="http://schemas.openxmlformats.org/officeDocument/2006/customXml" ds:itemID="{26535E8F-2069-4707-90DC-DCF6AC28A823}">
   <ds:schemaRefs>
     <ds:schemaRef ds:uri="http://schemas.openxmlformats.org/officeDocument/2006/bibliography"/>
   </ds:schemaRefs>

</xml_diff>